<commit_message>
report of part 2, 3, 5 and 6 completed
</commit_message>
<xml_diff>
--- a/Session-07/Report/BioSigLab_Report7.docx
+++ b/Session-07/Report/BioSigLab_Report7.docx
@@ -4813,9 +4813,337 @@
       <w:pPr>
         <w:bidi/>
         <w:rPr>
-          <w:lang w:bidi="fa-IR"/>
-        </w:rPr>
-      </w:pPr>
+          <w:rFonts w:cs="B Roya"/>
+          <w:lang w:bidi="fa-IR"/>
+        </w:rPr>
+      </w:pPr>
+      <w:r>
+        <w:rPr>
+          <w:rFonts w:cs="B Roya"/>
+          <w:rtl/>
+          <w:lang w:bidi="fa-IR"/>
+        </w:rPr>
+        <w:t>تصاو</w:t>
+      </w:r>
+      <w:r>
+        <w:rPr>
+          <w:rFonts w:cs="B Roya" w:hint="cs"/>
+          <w:rtl/>
+          <w:lang w:bidi="fa-IR"/>
+        </w:rPr>
+        <w:t>ی</w:t>
+      </w:r>
+      <w:r>
+        <w:rPr>
+          <w:rFonts w:cs="B Roya" w:hint="eastAsia"/>
+          <w:rtl/>
+          <w:lang w:bidi="fa-IR"/>
+        </w:rPr>
+        <w:t>ر</w:t>
+      </w:r>
+      <w:r>
+        <w:rPr>
+          <w:rFonts w:cs="B Roya"/>
+          <w:rtl/>
+          <w:lang w:bidi="fa-IR"/>
+        </w:rPr>
+        <w:t xml:space="preserve"> با</w:t>
+      </w:r>
+      <w:r>
+        <w:rPr>
+          <w:rFonts w:cs="B Roya" w:hint="cs"/>
+          <w:rtl/>
+          <w:lang w:bidi="fa-IR"/>
+        </w:rPr>
+        <w:t>ی</w:t>
+      </w:r>
+      <w:r>
+        <w:rPr>
+          <w:rFonts w:cs="B Roya" w:hint="eastAsia"/>
+          <w:rtl/>
+          <w:lang w:bidi="fa-IR"/>
+        </w:rPr>
+        <w:t>نر</w:t>
+      </w:r>
+      <w:r>
+        <w:rPr>
+          <w:rFonts w:cs="B Roya" w:hint="cs"/>
+          <w:rtl/>
+          <w:lang w:bidi="fa-IR"/>
+        </w:rPr>
+        <w:t>ی</w:t>
+      </w:r>
+      <w:r>
+        <w:rPr>
+          <w:rFonts w:cs="B Roya"/>
+          <w:rtl/>
+          <w:lang w:bidi="fa-IR"/>
+        </w:rPr>
+        <w:t xml:space="preserve"> خواسته شده را بصورت ز</w:t>
+      </w:r>
+      <w:r>
+        <w:rPr>
+          <w:rFonts w:cs="B Roya" w:hint="cs"/>
+          <w:rtl/>
+          <w:lang w:bidi="fa-IR"/>
+        </w:rPr>
+        <w:t>ی</w:t>
+      </w:r>
+      <w:r>
+        <w:rPr>
+          <w:rFonts w:cs="B Roya" w:hint="eastAsia"/>
+          <w:rtl/>
+          <w:lang w:bidi="fa-IR"/>
+        </w:rPr>
+        <w:t>ر</w:t>
+      </w:r>
+      <w:r>
+        <w:rPr>
+          <w:rFonts w:cs="B Roya"/>
+          <w:rtl/>
+          <w:lang w:bidi="fa-IR"/>
+        </w:rPr>
+        <w:t xml:space="preserve"> رسم م</w:t>
+      </w:r>
+      <w:r>
+        <w:rPr>
+          <w:rFonts w:cs="B Roya" w:hint="cs"/>
+          <w:rtl/>
+          <w:lang w:bidi="fa-IR"/>
+        </w:rPr>
+        <w:t>ی</w:t>
+      </w:r>
+      <w:r>
+        <w:rPr>
+          <w:rFonts w:cs="B Roya"/>
+          <w:rtl/>
+          <w:lang w:bidi="fa-IR"/>
+        </w:rPr>
+        <w:t xml:space="preserve"> کن</w:t>
+      </w:r>
+      <w:r>
+        <w:rPr>
+          <w:rFonts w:cs="B Roya" w:hint="cs"/>
+          <w:rtl/>
+          <w:lang w:bidi="fa-IR"/>
+        </w:rPr>
+        <w:t>ی</w:t>
+      </w:r>
+      <w:r>
+        <w:rPr>
+          <w:rFonts w:cs="B Roya" w:hint="eastAsia"/>
+          <w:rtl/>
+          <w:lang w:bidi="fa-IR"/>
+        </w:rPr>
+        <w:t>م</w:t>
+      </w:r>
+      <w:r>
+        <w:rPr>
+          <w:rFonts w:cs="B Roya"/>
+          <w:rtl/>
+          <w:lang w:bidi="fa-IR"/>
+        </w:rPr>
+        <w:t>:</w:t>
+      </w:r>
+    </w:p>
+    <w:p>
+      <w:pPr>
+        <w:bidi/>
+        <w:rPr>
+          <w:rFonts w:cs="B Roya"/>
+          <w:lang w:bidi="fa-IR"/>
+        </w:rPr>
+      </w:pPr>
+      <w:r>
+        <w:rPr>
+          <w:rFonts w:cs="B Roya"/>
+          <w:rtl/>
+          <w:lang w:bidi="fa-IR"/>
+        </w:rPr>
+        <w:drawing>
+          <wp:inline distT="0" distB="0" distL="0" distR="0" wp14:anchorId="2486D324" wp14:editId="19982BEC">
+            <wp:extent cx="5943600" cy="1879600"/>
+            <wp:effectExtent l="0" t="0" r="0" b="6350"/>
+            <wp:docPr id="2061628924" name="Picture 1"/>
+            <wp:cNvGraphicFramePr>
+              <a:graphicFrameLocks xmlns:a="http://schemas.openxmlformats.org/drawingml/2006/main" noChangeAspect="1"/>
+            </wp:cNvGraphicFramePr>
+            <a:graphic xmlns:a="http://schemas.openxmlformats.org/drawingml/2006/main">
+              <a:graphicData uri="http://schemas.openxmlformats.org/drawingml/2006/picture">
+                <pic:pic xmlns:pic="http://schemas.openxmlformats.org/drawingml/2006/picture">
+                  <pic:nvPicPr>
+                    <pic:cNvPr id="2061628924" name=""/>
+                    <pic:cNvPicPr/>
+                  </pic:nvPicPr>
+                  <pic:blipFill>
+                    <a:blip r:embed="rId10"/>
+                    <a:stretch>
+                      <a:fillRect/>
+                    </a:stretch>
+                  </pic:blipFill>
+                  <pic:spPr>
+                    <a:xfrm>
+                      <a:off x="0" y="0"/>
+                      <a:ext cx="5943600" cy="1879600"/>
+                    </a:xfrm>
+                    <a:prstGeom prst="rect">
+                      <a:avLst/>
+                    </a:prstGeom>
+                  </pic:spPr>
+                </pic:pic>
+              </a:graphicData>
+            </a:graphic>
+          </wp:inline>
+        </w:drawing>
+      </w:r>
+    </w:p>
+    <w:p>
+      <w:pPr>
+        <w:bidi/>
+        <w:jc w:val="both"/>
+        <w:rPr>
+          <w:rFonts w:cs="B Roya"/>
+          <w:rtl/>
+        </w:rPr>
+      </w:pPr>
+      <w:r>
+        <w:rPr>
+          <w:rFonts w:cs="B Roya"/>
+          <w:rtl/>
+        </w:rPr>
+        <w:t>نتیجه حاصل از کانولوشن دو تصویر در هم در تصویر سمت چپ نشان داده شده است. همانطور که مشاهده می کنیم، نتیجه حاصل در حوزه مکان، بصورت جمع شیفت های مختلف از تصویر اول بر روی ثابت شده تصویر دوم بدست آمده است.چون در تصویر دوم دو نقطه داریم، میتوانیم معادل دو تابع ضربه در نظر بگیریم که حاصل</w:t>
+      </w:r>
+      <w:r>
+        <w:rPr>
+          <w:rFonts w:cs="B Roya" w:hint="cs"/>
+          <w:rtl/>
+        </w:rPr>
+        <w:t xml:space="preserve"> </w:t>
+      </w:r>
+      <w:r>
+        <w:rPr>
+          <w:rFonts w:cs="B Roya"/>
+          <w:rtl/>
+        </w:rPr>
+        <w:t>کانولوشن آن با تصویر اول، معادل با تابع اول با احستاب شیفت های مکانی دو تابع ضربه می باشد که در نهایت با هم جمع می شوند</w:t>
+      </w:r>
+      <w:r>
+        <w:rPr>
+          <w:rFonts w:cs="B Roya"/>
+        </w:rPr>
+        <w:t xml:space="preserve">. </w:t>
+      </w:r>
+      <w:r>
+        <w:rPr>
+          <w:rFonts w:cs="B Roya"/>
+          <w:rtl/>
+        </w:rPr>
+        <w:t>با اعمال کانولوشن بر روی تصویر اصلی</w:t>
+      </w:r>
+      <w:r>
+        <w:rPr>
+          <w:rFonts w:cs="B Roya"/>
+          <w:rtl/>
+        </w:rPr>
+        <w:t xml:space="preserve"> </w:t>
+      </w:r>
+      <w:r>
+        <w:rPr>
+          <w:rFonts w:cs="B Roya"/>
+          <w:rtl/>
+        </w:rPr>
+        <w:t>، نتیجه بصورت زیر حاصل می شود</w:t>
+      </w:r>
+      <w:r>
+        <w:rPr>
+          <w:rFonts w:cs="B Roya" w:hint="cs"/>
+          <w:rtl/>
+        </w:rPr>
+        <w:t>:</w:t>
+      </w:r>
+    </w:p>
+    <w:p>
+      <w:pPr>
+        <w:bidi/>
+        <w:jc w:val="both"/>
+        <w:rPr>
+          <w:rFonts w:cs="B Roya"/>
+          <w:rtl/>
+        </w:rPr>
+      </w:pPr>
+      <w:r>
+        <w:rPr>
+          <w:rFonts w:cs="B Roya"/>
+          <w:rtl/>
+        </w:rPr>
+        <w:drawing>
+          <wp:inline distT="0" distB="0" distL="0" distR="0" wp14:anchorId="22567F0E" wp14:editId="57D2F5E9">
+            <wp:extent cx="5943600" cy="1995170"/>
+            <wp:effectExtent l="0" t="0" r="0" b="5080"/>
+            <wp:docPr id="257673668" name="Picture 1"/>
+            <wp:cNvGraphicFramePr>
+              <a:graphicFrameLocks xmlns:a="http://schemas.openxmlformats.org/drawingml/2006/main" noChangeAspect="1"/>
+            </wp:cNvGraphicFramePr>
+            <a:graphic xmlns:a="http://schemas.openxmlformats.org/drawingml/2006/main">
+              <a:graphicData uri="http://schemas.openxmlformats.org/drawingml/2006/picture">
+                <pic:pic xmlns:pic="http://schemas.openxmlformats.org/drawingml/2006/picture">
+                  <pic:nvPicPr>
+                    <pic:cNvPr id="257673668" name=""/>
+                    <pic:cNvPicPr/>
+                  </pic:nvPicPr>
+                  <pic:blipFill>
+                    <a:blip r:embed="rId11"/>
+                    <a:stretch>
+                      <a:fillRect/>
+                    </a:stretch>
+                  </pic:blipFill>
+                  <pic:spPr>
+                    <a:xfrm>
+                      <a:off x="0" y="0"/>
+                      <a:ext cx="5943600" cy="1995170"/>
+                    </a:xfrm>
+                    <a:prstGeom prst="rect">
+                      <a:avLst/>
+                    </a:prstGeom>
+                  </pic:spPr>
+                </pic:pic>
+              </a:graphicData>
+            </a:graphic>
+          </wp:inline>
+        </w:drawing>
+      </w:r>
+    </w:p>
+    <w:p>
+      <w:pPr>
+        <w:bidi/>
+        <w:jc w:val="both"/>
+        <w:rPr>
+          <w:rFonts w:cs="B Roya" w:hint="cs"/>
+          <w:rtl/>
+          <w:lang w:bidi="fa-IR"/>
+        </w:rPr>
+      </w:pPr>
+      <w:r>
+        <w:rPr>
+          <w:rFonts w:cs="B Roya" w:hint="cs"/>
+          <w:rtl/>
+        </w:rPr>
+        <w:t xml:space="preserve">همانطور که می‌دانیم، کانوولوشن با یک دایره به این معناست که شدت روشنایی هر پیکسل را با میانگین شدت روشنایی پیکسل‌های مجاورش به شعاع دایره، جایگزین کنیم؛ این امر باعث نرم شدن یا </w:t>
+      </w:r>
+      <w:r>
+        <w:rPr>
+          <w:rFonts w:cs="B Roya"/>
+        </w:rPr>
+        <w:t>blur</w:t>
+      </w:r>
+      <w:r>
+        <w:rPr>
+          <w:rFonts w:cs="B Roya" w:hint="cs"/>
+          <w:rtl/>
+          <w:lang w:bidi="fa-IR"/>
+        </w:rPr>
+        <w:t xml:space="preserve"> شدن تصویر می‌شود.</w:t>
+      </w:r>
     </w:p>
     <w:p>
       <w:pPr>
@@ -4922,6 +5250,128 @@
     </w:p>
     <w:p>
       <w:pPr>
+        <w:bidi/>
+        <w:jc w:val="both"/>
+        <w:rPr>
+          <w:rFonts w:cs="B Roya"/>
+          <w:rtl/>
+          <w:lang w:bidi="fa-IR"/>
+        </w:rPr>
+      </w:pPr>
+      <w:r>
+        <w:rPr>
+          <w:rFonts w:cs="B Roya" w:hint="cs"/>
+          <w:rtl/>
+          <w:lang w:bidi="fa-IR"/>
+        </w:rPr>
+        <w:t xml:space="preserve">تصویر را به حوزه فرکانس می‌بریم و سایز آن را با </w:t>
+      </w:r>
+      <w:r>
+        <w:rPr>
+          <w:rFonts w:cs="B Roya"/>
+          <w:lang w:bidi="fa-IR"/>
+        </w:rPr>
+        <w:t>zero-padding</w:t>
+      </w:r>
+      <w:r>
+        <w:rPr>
+          <w:rFonts w:cs="B Roya" w:hint="cs"/>
+          <w:rtl/>
+          <w:lang w:bidi="fa-IR"/>
+        </w:rPr>
+        <w:t xml:space="preserve"> دو برابر می‌کنیم. حال اگر تصویر را به حوزه مکان برگردانیم </w:t>
+      </w:r>
+      <w:r>
+        <w:rPr>
+          <w:rFonts w:cs="B Roya" w:hint="cs"/>
+          <w:rtl/>
+          <w:lang w:bidi="fa-IR"/>
+        </w:rPr>
+        <w:t>و گوشه‌های تصویر حاصل را به نحوی ببریم که سایز خروجی برابر با سایز تصویر اولیه شود، نتیجه زیر حاصل خواهد شد:</w:t>
+      </w:r>
+    </w:p>
+    <w:p>
+      <w:pPr>
+        <w:bidi/>
+        <w:rPr>
+          <w:rFonts w:cs="B Roya"/>
+          <w:rtl/>
+          <w:lang w:bidi="fa-IR"/>
+        </w:rPr>
+      </w:pPr>
+      <w:r>
+        <w:rPr>
+          <w:rFonts w:cs="B Roya"/>
+          <w:rtl/>
+          <w:lang w:bidi="fa-IR"/>
+        </w:rPr>
+        <w:drawing>
+          <wp:inline distT="0" distB="0" distL="0" distR="0" wp14:anchorId="62556F51" wp14:editId="6A8A641B">
+            <wp:extent cx="5943600" cy="2840990"/>
+            <wp:effectExtent l="0" t="0" r="0" b="0"/>
+            <wp:docPr id="1884061750" name="Picture 1"/>
+            <wp:cNvGraphicFramePr>
+              <a:graphicFrameLocks xmlns:a="http://schemas.openxmlformats.org/drawingml/2006/main" noChangeAspect="1"/>
+            </wp:cNvGraphicFramePr>
+            <a:graphic xmlns:a="http://schemas.openxmlformats.org/drawingml/2006/main">
+              <a:graphicData uri="http://schemas.openxmlformats.org/drawingml/2006/picture">
+                <pic:pic xmlns:pic="http://schemas.openxmlformats.org/drawingml/2006/picture">
+                  <pic:nvPicPr>
+                    <pic:cNvPr id="1884061750" name=""/>
+                    <pic:cNvPicPr/>
+                  </pic:nvPicPr>
+                  <pic:blipFill>
+                    <a:blip r:embed="rId12"/>
+                    <a:stretch>
+                      <a:fillRect/>
+                    </a:stretch>
+                  </pic:blipFill>
+                  <pic:spPr>
+                    <a:xfrm>
+                      <a:off x="0" y="0"/>
+                      <a:ext cx="5943600" cy="2840990"/>
+                    </a:xfrm>
+                    <a:prstGeom prst="rect">
+                      <a:avLst/>
+                    </a:prstGeom>
+                  </pic:spPr>
+                </pic:pic>
+              </a:graphicData>
+            </a:graphic>
+          </wp:inline>
+        </w:drawing>
+      </w:r>
+    </w:p>
+    <w:p>
+      <w:pPr>
+        <w:bidi/>
+        <w:rPr>
+          <w:rFonts w:cs="B Roya" w:hint="cs"/>
+          <w:rtl/>
+          <w:lang w:bidi="fa-IR"/>
+        </w:rPr>
+      </w:pPr>
+    </w:p>
+    <w:p>
+      <w:pPr>
+        <w:bidi/>
+        <w:rPr>
+          <w:rFonts w:cs="B Roya"/>
+          <w:lang w:bidi="fa-IR"/>
+        </w:rPr>
+      </w:pPr>
+    </w:p>
+    <w:p>
+      <w:pPr>
+        <w:bidi/>
+        <w:rPr>
+          <w:rFonts w:cs="B Roya"/>
+          <w:lang w:bidi="fa-IR"/>
+        </w:rPr>
+      </w:pPr>
+    </w:p>
+    <w:p>
+      <w:pPr>
         <w:rPr>
           <w:rtl/>
           <w:lang w:bidi="fa-IR"/>
@@ -5028,6 +5478,201 @@
     </w:p>
     <w:p>
       <w:pPr>
+        <w:bidi/>
+        <w:rPr>
+          <w:rFonts w:cs="B Roya"/>
+          <w:rtl/>
+          <w:lang w:bidi="fa-IR"/>
+        </w:rPr>
+      </w:pPr>
+      <w:r>
+        <w:rPr>
+          <w:rFonts w:cs="B Roya" w:hint="cs"/>
+          <w:rtl/>
+          <w:lang w:bidi="fa-IR"/>
+        </w:rPr>
+        <w:t>در شکل زیر، تصویر اصلی را به همراه مشتق افقی، مشتق عمودی و اندازۀ گرادیان مشاهده می‌کنیم:</w:t>
+      </w:r>
+    </w:p>
+    <w:p>
+      <w:pPr>
+        <w:bidi/>
+        <w:rPr>
+          <w:rFonts w:cs="B Roya" w:hint="cs"/>
+          <w:lang w:bidi="fa-IR"/>
+        </w:rPr>
+      </w:pPr>
+      <w:r>
+        <w:rPr>
+          <w:rFonts w:cs="B Roya"/>
+          <w:rtl/>
+          <w:lang w:bidi="fa-IR"/>
+        </w:rPr>
+        <w:drawing>
+          <wp:inline distT="0" distB="0" distL="0" distR="0" wp14:anchorId="1633AF06" wp14:editId="53E78B78">
+            <wp:extent cx="5943600" cy="3144520"/>
+            <wp:effectExtent l="0" t="0" r="0" b="0"/>
+            <wp:docPr id="1289283608" name="Picture 1"/>
+            <wp:cNvGraphicFramePr>
+              <a:graphicFrameLocks xmlns:a="http://schemas.openxmlformats.org/drawingml/2006/main" noChangeAspect="1"/>
+            </wp:cNvGraphicFramePr>
+            <a:graphic xmlns:a="http://schemas.openxmlformats.org/drawingml/2006/main">
+              <a:graphicData uri="http://schemas.openxmlformats.org/drawingml/2006/picture">
+                <pic:pic xmlns:pic="http://schemas.openxmlformats.org/drawingml/2006/picture">
+                  <pic:nvPicPr>
+                    <pic:cNvPr id="1289283608" name=""/>
+                    <pic:cNvPicPr/>
+                  </pic:nvPicPr>
+                  <pic:blipFill>
+                    <a:blip r:embed="rId13"/>
+                    <a:stretch>
+                      <a:fillRect/>
+                    </a:stretch>
+                  </pic:blipFill>
+                  <pic:spPr>
+                    <a:xfrm>
+                      <a:off x="0" y="0"/>
+                      <a:ext cx="5943600" cy="3144520"/>
+                    </a:xfrm>
+                    <a:prstGeom prst="rect">
+                      <a:avLst/>
+                    </a:prstGeom>
+                  </pic:spPr>
+                </pic:pic>
+              </a:graphicData>
+            </a:graphic>
+          </wp:inline>
+        </w:drawing>
+      </w:r>
+    </w:p>
+    <w:p>
+      <w:pPr>
+        <w:bidi/>
+        <w:rPr>
+          <w:rFonts w:cs="B Roya"/>
+          <w:lang w:bidi="fa-IR"/>
+        </w:rPr>
+      </w:pPr>
+      <w:r>
+        <w:rPr>
+          <w:rFonts w:cs="B Roya"/>
+          <w:rtl/>
+        </w:rPr>
+        <w:t xml:space="preserve">همانطور که </w:t>
+      </w:r>
+      <w:r>
+        <w:rPr>
+          <w:rFonts w:cs="B Roya" w:hint="cs"/>
+          <w:rtl/>
+        </w:rPr>
+        <w:t>مشاهده می‌شود</w:t>
+      </w:r>
+      <w:r>
+        <w:rPr>
+          <w:rFonts w:cs="B Roya"/>
+          <w:rtl/>
+        </w:rPr>
+        <w:t xml:space="preserve">، </w:t>
+      </w:r>
+      <w:r>
+        <w:rPr>
+          <w:rFonts w:cs="B Roya" w:hint="cs"/>
+          <w:rtl/>
+        </w:rPr>
+        <w:t xml:space="preserve">در مشتق تصویر نسبت به </w:t>
+      </w:r>
+      <w:r>
+        <w:rPr>
+          <w:rFonts w:cs="B Roya"/>
+        </w:rPr>
+        <w:t>x</w:t>
+      </w:r>
+      <w:r>
+        <w:rPr>
+          <w:rFonts w:cs="B Roya" w:hint="cs"/>
+          <w:rtl/>
+          <w:lang w:bidi="fa-IR"/>
+        </w:rPr>
+        <w:t xml:space="preserve"> (محور افقی)، لبه‌های عمودی نمایان ترند و در</w:t>
+      </w:r>
+      <w:r>
+        <w:rPr>
+          <w:rFonts w:cs="B Roya" w:hint="cs"/>
+          <w:rtl/>
+        </w:rPr>
+        <w:t xml:space="preserve"> </w:t>
+      </w:r>
+      <w:r>
+        <w:rPr>
+          <w:rFonts w:cs="B Roya" w:hint="cs"/>
+          <w:rtl/>
+        </w:rPr>
+        <w:t xml:space="preserve">مشتق تصویر نسبت به </w:t>
+      </w:r>
+      <w:r>
+        <w:rPr>
+          <w:rFonts w:cs="B Roya"/>
+        </w:rPr>
+        <w:t>y</w:t>
+      </w:r>
+      <w:r>
+        <w:rPr>
+          <w:rFonts w:cs="B Roya" w:hint="cs"/>
+          <w:rtl/>
+          <w:lang w:bidi="fa-IR"/>
+        </w:rPr>
+        <w:t xml:space="preserve"> (محور </w:t>
+      </w:r>
+      <w:r>
+        <w:rPr>
+          <w:rFonts w:cs="B Roya" w:hint="cs"/>
+          <w:rtl/>
+          <w:lang w:bidi="fa-IR"/>
+        </w:rPr>
+        <w:t>عمودی</w:t>
+      </w:r>
+      <w:r>
+        <w:rPr>
+          <w:rFonts w:cs="B Roya" w:hint="cs"/>
+          <w:rtl/>
+          <w:lang w:bidi="fa-IR"/>
+        </w:rPr>
+        <w:t>)، لبه‌های</w:t>
+      </w:r>
+      <w:r>
+        <w:rPr>
+          <w:rFonts w:cs="B Roya" w:hint="cs"/>
+          <w:rtl/>
+          <w:lang w:bidi="fa-IR"/>
+        </w:rPr>
+        <w:t xml:space="preserve"> افقی</w:t>
+      </w:r>
+      <w:r>
+        <w:rPr>
+          <w:rFonts w:cs="B Roya"/>
+          <w:rtl/>
+        </w:rPr>
+        <w:t xml:space="preserve">. </w:t>
+      </w:r>
+      <w:r>
+        <w:rPr>
+          <w:rFonts w:cs="B Roya" w:hint="cs"/>
+          <w:rtl/>
+        </w:rPr>
+        <w:t>و در اندازه گرادیان هردوی این خطوط نمایان شده اند.</w:t>
+      </w:r>
+    </w:p>
+    <w:p>
+      <w:pPr>
+        <w:bidi/>
+        <w:rPr>
+          <w:rFonts w:cs="B Roya"/>
+          <w:lang w:bidi="fa-IR"/>
+        </w:rPr>
+      </w:pPr>
+    </w:p>
+    <w:p>
+      <w:pPr>
         <w:rPr>
           <w:rtl/>
           <w:lang w:bidi="fa-IR"/>
@@ -5081,6 +5726,505 @@
     </w:p>
     <w:p>
       <w:pPr>
+        <w:bidi/>
+        <w:rPr>
+          <w:rFonts w:cs="B Roya"/>
+          <w:lang w:bidi="fa-IR"/>
+        </w:rPr>
+      </w:pPr>
+      <w:r>
+        <w:rPr>
+          <w:rFonts w:cs="B Roya"/>
+          <w:rtl/>
+          <w:lang w:bidi="fa-IR"/>
+        </w:rPr>
+        <w:t>ف</w:t>
+      </w:r>
+      <w:r>
+        <w:rPr>
+          <w:rFonts w:cs="B Roya" w:hint="cs"/>
+          <w:rtl/>
+          <w:lang w:bidi="fa-IR"/>
+        </w:rPr>
+        <w:t>ی</w:t>
+      </w:r>
+      <w:r>
+        <w:rPr>
+          <w:rFonts w:cs="B Roya" w:hint="eastAsia"/>
+          <w:rtl/>
+          <w:lang w:bidi="fa-IR"/>
+        </w:rPr>
+        <w:t>لتر</w:t>
+      </w:r>
+      <w:r>
+        <w:rPr>
+          <w:rFonts w:cs="B Roya" w:hint="cs"/>
+          <w:rtl/>
+          <w:lang w:bidi="fa-IR"/>
+        </w:rPr>
+        <w:t>های مربوط به مشتق افقی و عمودی</w:t>
+      </w:r>
+      <w:r>
+        <w:rPr>
+          <w:rFonts w:cs="B Roya"/>
+          <w:rtl/>
+          <w:lang w:bidi="fa-IR"/>
+        </w:rPr>
+        <w:t xml:space="preserve"> سوبل</w:t>
+      </w:r>
+      <w:r>
+        <w:rPr>
+          <w:rFonts w:cs="B Roya" w:hint="cs"/>
+          <w:rtl/>
+          <w:lang w:bidi="fa-IR"/>
+        </w:rPr>
+        <w:t xml:space="preserve"> در زیر آمده </w:t>
+      </w:r>
+      <w:r>
+        <w:rPr>
+          <w:rFonts w:cs="B Roya" w:hint="cs"/>
+          <w:rtl/>
+          <w:lang w:bidi="fa-IR"/>
+        </w:rPr>
+        <w:t>اند</w:t>
+      </w:r>
+      <w:r>
+        <w:rPr>
+          <w:rFonts w:cs="B Roya"/>
+          <w:rtl/>
+          <w:lang w:bidi="fa-IR"/>
+        </w:rPr>
+        <w:t>:</w:t>
+      </w:r>
+    </w:p>
+    <w:p>
+      <w:pPr>
+        <w:bidi/>
+        <w:jc w:val="center"/>
+        <w:rPr>
+          <w:rFonts w:cs="B Roya" w:hint="cs"/>
+          <w:rtl/>
+          <w:lang w:bidi="fa-IR"/>
+        </w:rPr>
+      </w:pPr>
+      <w:r>
+        <w:rPr>
+          <w:noProof/>
+        </w:rPr>
+        <w:drawing>
+          <wp:inline distT="0" distB="0" distL="0" distR="0" wp14:anchorId="2DF02BD0" wp14:editId="73B61F9D">
+            <wp:extent cx="2443480" cy="776704"/>
+            <wp:effectExtent l="0" t="0" r="0" b="4445"/>
+            <wp:docPr id="1533574508" name="Picture 1" descr="Comparing Edge Detection Methods. There are many different edge detection…  | by Nika Tsankashvili | Medium"/>
+            <wp:cNvGraphicFramePr>
+              <a:graphicFrameLocks xmlns:a="http://schemas.openxmlformats.org/drawingml/2006/main" noChangeAspect="1"/>
+            </wp:cNvGraphicFramePr>
+            <a:graphic xmlns:a="http://schemas.openxmlformats.org/drawingml/2006/main">
+              <a:graphicData uri="http://schemas.openxmlformats.org/drawingml/2006/picture">
+                <pic:pic xmlns:pic="http://schemas.openxmlformats.org/drawingml/2006/picture">
+                  <pic:nvPicPr>
+                    <pic:cNvPr id="0" name="Picture 1" descr="Comparing Edge Detection Methods. There are many different edge detection…  | by Nika Tsankashvili | Medium"/>
+                    <pic:cNvPicPr>
+                      <a:picLocks noChangeAspect="1" noChangeArrowheads="1"/>
+                    </pic:cNvPicPr>
+                  </pic:nvPicPr>
+                  <pic:blipFill>
+                    <a:blip r:embed="rId14">
+                      <a:extLst>
+                        <a:ext uri="{28A0092B-C50C-407E-A947-70E740481C1C}">
+                          <a14:useLocalDpi xmlns:a14="http://schemas.microsoft.com/office/drawing/2010/main" val="0"/>
+                        </a:ext>
+                      </a:extLst>
+                    </a:blip>
+                    <a:srcRect/>
+                    <a:stretch>
+                      <a:fillRect/>
+                    </a:stretch>
+                  </pic:blipFill>
+                  <pic:spPr bwMode="auto">
+                    <a:xfrm>
+                      <a:off x="0" y="0"/>
+                      <a:ext cx="2466684" cy="784080"/>
+                    </a:xfrm>
+                    <a:prstGeom prst="rect">
+                      <a:avLst/>
+                    </a:prstGeom>
+                    <a:noFill/>
+                    <a:ln>
+                      <a:noFill/>
+                    </a:ln>
+                  </pic:spPr>
+                </pic:pic>
+              </a:graphicData>
+            </a:graphic>
+          </wp:inline>
+        </w:drawing>
+      </w:r>
+    </w:p>
+    <w:p>
+      <w:pPr>
+        <w:bidi/>
+        <w:rPr>
+          <w:rFonts w:cs="B Roya"/>
+          <w:rtl/>
+          <w:lang w:bidi="fa-IR"/>
+        </w:rPr>
+      </w:pPr>
+      <w:r>
+        <w:rPr>
+          <w:rFonts w:cs="B Roya" w:hint="cs"/>
+          <w:rtl/>
+          <w:lang w:bidi="fa-IR"/>
+        </w:rPr>
+        <w:t>که در نهایت برای تشخیص لبه، همانند کاری که در سوال 5 انجام دادیم، اندازۀ بردار این دو مقدار را برای لبه گزارش می‌کند:</w:t>
+      </w:r>
+    </w:p>
+    <w:p>
+      <w:pPr>
+        <w:bidi/>
+        <w:jc w:val="center"/>
+        <w:rPr>
+          <w:rFonts w:cs="B Roya"/>
+          <w:rtl/>
+          <w:lang w:bidi="fa-IR"/>
+        </w:rPr>
+      </w:pPr>
+      <w:r>
+        <w:rPr>
+          <w:rFonts w:cs="B Roya"/>
+          <w:rtl/>
+          <w:lang w:bidi="fa-IR"/>
+        </w:rPr>
+        <w:drawing>
+          <wp:inline distT="0" distB="0" distL="0" distR="0" wp14:anchorId="4516C082" wp14:editId="7EA6B07F">
+            <wp:extent cx="1554356" cy="351628"/>
+            <wp:effectExtent l="0" t="0" r="0" b="0"/>
+            <wp:docPr id="734676954" name="Picture 1"/>
+            <wp:cNvGraphicFramePr>
+              <a:graphicFrameLocks xmlns:a="http://schemas.openxmlformats.org/drawingml/2006/main" noChangeAspect="1"/>
+            </wp:cNvGraphicFramePr>
+            <a:graphic xmlns:a="http://schemas.openxmlformats.org/drawingml/2006/main">
+              <a:graphicData uri="http://schemas.openxmlformats.org/drawingml/2006/picture">
+                <pic:pic xmlns:pic="http://schemas.openxmlformats.org/drawingml/2006/picture">
+                  <pic:nvPicPr>
+                    <pic:cNvPr id="734676954" name=""/>
+                    <pic:cNvPicPr/>
+                  </pic:nvPicPr>
+                  <pic:blipFill>
+                    <a:blip r:embed="rId15"/>
+                    <a:stretch>
+                      <a:fillRect/>
+                    </a:stretch>
+                  </pic:blipFill>
+                  <pic:spPr>
+                    <a:xfrm>
+                      <a:off x="0" y="0"/>
+                      <a:ext cx="1596637" cy="361193"/>
+                    </a:xfrm>
+                    <a:prstGeom prst="rect">
+                      <a:avLst/>
+                    </a:prstGeom>
+                  </pic:spPr>
+                </pic:pic>
+              </a:graphicData>
+            </a:graphic>
+          </wp:inline>
+        </w:drawing>
+      </w:r>
+    </w:p>
+    <w:p>
+      <w:pPr>
+        <w:bidi/>
+        <w:rPr>
+          <w:rFonts w:cs="B Roya"/>
+          <w:rtl/>
+          <w:lang w:bidi="fa-IR"/>
+        </w:rPr>
+      </w:pPr>
+      <w:r>
+        <w:rPr>
+          <w:rFonts w:cs="B Roya" w:hint="cs"/>
+          <w:rtl/>
+          <w:lang w:bidi="fa-IR"/>
+        </w:rPr>
+        <w:t xml:space="preserve">اما فیلتر </w:t>
+      </w:r>
+      <w:r>
+        <w:rPr>
+          <w:rFonts w:cs="B Roya"/>
+          <w:lang w:bidi="fa-IR"/>
+        </w:rPr>
+        <w:t>canny</w:t>
+      </w:r>
+      <w:r>
+        <w:rPr>
+          <w:rFonts w:cs="B Roya" w:hint="cs"/>
+          <w:rtl/>
+          <w:lang w:bidi="fa-IR"/>
+        </w:rPr>
+        <w:t xml:space="preserve"> از روش متفاوتی استفاده می‌کند؛ به این ترتیب که ابتدا اندازه و فاز گرادیان را با استفاده از مشتق گوسی محاسبه می‌کند که در ادامه روابط مشتق گوسی آمده است:</w:t>
+      </w:r>
+    </w:p>
+    <w:p>
+      <w:pPr>
+        <w:bidi/>
+        <w:jc w:val="center"/>
+        <w:rPr>
+          <w:rFonts w:cs="B Roya"/>
+          <w:rtl/>
+          <w:lang w:bidi="fa-IR"/>
+        </w:rPr>
+      </w:pPr>
+      <w:r>
+        <w:rPr>
+          <w:rFonts w:cs="B Roya" w:hint="cs"/>
+          <w:noProof/>
+          <w:lang w:bidi="fa-IR"/>
+        </w:rPr>
+        <w:drawing>
+          <wp:inline distT="0" distB="0" distL="0" distR="0" wp14:anchorId="7B66AADD" wp14:editId="5771AC9D">
+            <wp:extent cx="3916680" cy="1229360"/>
+            <wp:effectExtent l="0" t="0" r="7620" b="8890"/>
+            <wp:docPr id="195219427" name="Picture 2"/>
+            <wp:cNvGraphicFramePr>
+              <a:graphicFrameLocks xmlns:a="http://schemas.openxmlformats.org/drawingml/2006/main" noChangeAspect="1"/>
+            </wp:cNvGraphicFramePr>
+            <a:graphic xmlns:a="http://schemas.openxmlformats.org/drawingml/2006/main">
+              <a:graphicData uri="http://schemas.openxmlformats.org/drawingml/2006/picture">
+                <pic:pic xmlns:pic="http://schemas.openxmlformats.org/drawingml/2006/picture">
+                  <pic:nvPicPr>
+                    <pic:cNvPr id="0" name="Picture 3"/>
+                    <pic:cNvPicPr>
+                      <a:picLocks noChangeAspect="1" noChangeArrowheads="1"/>
+                    </pic:cNvPicPr>
+                  </pic:nvPicPr>
+                  <pic:blipFill>
+                    <a:blip r:embed="rId16">
+                      <a:extLst>
+                        <a:ext uri="{28A0092B-C50C-407E-A947-70E740481C1C}">
+                          <a14:useLocalDpi xmlns:a14="http://schemas.microsoft.com/office/drawing/2010/main" val="0"/>
+                        </a:ext>
+                      </a:extLst>
+                    </a:blip>
+                    <a:srcRect/>
+                    <a:stretch>
+                      <a:fillRect/>
+                    </a:stretch>
+                  </pic:blipFill>
+                  <pic:spPr bwMode="auto">
+                    <a:xfrm>
+                      <a:off x="0" y="0"/>
+                      <a:ext cx="3916680" cy="1229360"/>
+                    </a:xfrm>
+                    <a:prstGeom prst="rect">
+                      <a:avLst/>
+                    </a:prstGeom>
+                    <a:noFill/>
+                    <a:ln>
+                      <a:noFill/>
+                    </a:ln>
+                  </pic:spPr>
+                </pic:pic>
+              </a:graphicData>
+            </a:graphic>
+          </wp:inline>
+        </w:drawing>
+      </w:r>
+    </w:p>
+    <w:p>
+      <w:pPr>
+        <w:bidi/>
+        <w:rPr>
+          <w:rFonts w:cs="B Roya"/>
+          <w:rtl/>
+          <w:lang w:bidi="fa-IR"/>
+        </w:rPr>
+      </w:pPr>
+      <w:r>
+        <w:rPr>
+          <w:rFonts w:cs="B Roya" w:hint="cs"/>
+          <w:rtl/>
+          <w:lang w:bidi="fa-IR"/>
+        </w:rPr>
+        <w:t xml:space="preserve">در مرحلۀ بعد ماکزیمم‌های محلی را در جهت گرادیان محاسبه می‌کند. و در نهایت با اعمال </w:t>
+      </w:r>
+      <w:r>
+        <w:t>double</w:t>
+      </w:r>
+      <w:r>
+        <w:t>-</w:t>
+      </w:r>
+      <w:r>
+        <w:t>thresholding</w:t>
+      </w:r>
+      <w:r>
+        <w:rPr>
+          <w:rFonts w:cs="B Roya" w:hint="cs"/>
+          <w:rtl/>
+          <w:lang w:bidi="fa-IR"/>
+        </w:rPr>
+        <w:t xml:space="preserve">، لبه‌های خوب را پیدا می‌کند. </w:t>
+      </w:r>
+    </w:p>
+    <w:p>
+      <w:pPr>
+        <w:bidi/>
+        <w:rPr>
+          <w:rFonts w:cs="B Roya" w:hint="cs"/>
+          <w:rtl/>
+          <w:lang w:bidi="fa-IR"/>
+        </w:rPr>
+      </w:pPr>
+      <w:r>
+        <w:rPr>
+          <w:rFonts w:cs="B Roya" w:hint="cs"/>
+          <w:rtl/>
+          <w:lang w:bidi="fa-IR"/>
+        </w:rPr>
+        <w:t xml:space="preserve">خروجی لبه‌یابی دو الگوریتم </w:t>
+      </w:r>
+      <w:r>
+        <w:rPr>
+          <w:rFonts w:cs="B Roya"/>
+          <w:lang w:bidi="fa-IR"/>
+        </w:rPr>
+        <w:t>sobel</w:t>
+      </w:r>
+      <w:r>
+        <w:rPr>
+          <w:rFonts w:cs="B Roya" w:hint="cs"/>
+          <w:rtl/>
+          <w:lang w:bidi="fa-IR"/>
+        </w:rPr>
+        <w:t xml:space="preserve"> و </w:t>
+      </w:r>
+      <w:r>
+        <w:rPr>
+          <w:rFonts w:cs="B Roya"/>
+          <w:lang w:bidi="fa-IR"/>
+        </w:rPr>
+        <w:t>canny</w:t>
+      </w:r>
+      <w:r>
+        <w:rPr>
+          <w:rFonts w:cs="B Roya" w:hint="cs"/>
+          <w:rtl/>
+          <w:lang w:bidi="fa-IR"/>
+        </w:rPr>
+        <w:t xml:space="preserve"> در زیر آمده است:</w:t>
+      </w:r>
+    </w:p>
+    <w:p>
+      <w:pPr>
+        <w:bidi/>
+        <w:rPr>
+          <w:rFonts w:cs="B Roya" w:hint="cs"/>
+          <w:rtl/>
+          <w:lang w:bidi="fa-IR"/>
+        </w:rPr>
+      </w:pPr>
+      <w:r>
+        <w:rPr>
+          <w:rFonts w:cs="B Roya"/>
+          <w:rtl/>
+          <w:lang w:bidi="fa-IR"/>
+        </w:rPr>
+        <w:drawing>
+          <wp:inline distT="0" distB="0" distL="0" distR="0" wp14:anchorId="45838CE8" wp14:editId="4E384ADA">
+            <wp:extent cx="5943600" cy="1838960"/>
+            <wp:effectExtent l="0" t="0" r="0" b="8890"/>
+            <wp:docPr id="1777093673" name="Picture 1"/>
+            <wp:cNvGraphicFramePr>
+              <a:graphicFrameLocks xmlns:a="http://schemas.openxmlformats.org/drawingml/2006/main" noChangeAspect="1"/>
+            </wp:cNvGraphicFramePr>
+            <a:graphic xmlns:a="http://schemas.openxmlformats.org/drawingml/2006/main">
+              <a:graphicData uri="http://schemas.openxmlformats.org/drawingml/2006/picture">
+                <pic:pic xmlns:pic="http://schemas.openxmlformats.org/drawingml/2006/picture">
+                  <pic:nvPicPr>
+                    <pic:cNvPr id="1777093673" name=""/>
+                    <pic:cNvPicPr/>
+                  </pic:nvPicPr>
+                  <pic:blipFill>
+                    <a:blip r:embed="rId17"/>
+                    <a:stretch>
+                      <a:fillRect/>
+                    </a:stretch>
+                  </pic:blipFill>
+                  <pic:spPr>
+                    <a:xfrm>
+                      <a:off x="0" y="0"/>
+                      <a:ext cx="5943600" cy="1838960"/>
+                    </a:xfrm>
+                    <a:prstGeom prst="rect">
+                      <a:avLst/>
+                    </a:prstGeom>
+                  </pic:spPr>
+                </pic:pic>
+              </a:graphicData>
+            </a:graphic>
+          </wp:inline>
+        </w:drawing>
+      </w:r>
+    </w:p>
+    <w:p>
+      <w:pPr>
+        <w:bidi/>
+        <w:rPr>
+          <w:rFonts w:cs="B Roya" w:hint="cs"/>
+          <w:rtl/>
+          <w:lang w:bidi="fa-IR"/>
+        </w:rPr>
+      </w:pPr>
+      <w:r>
+        <w:rPr>
+          <w:rFonts w:cs="B Roya" w:hint="cs"/>
+          <w:rtl/>
+          <w:lang w:bidi="fa-IR"/>
+        </w:rPr>
+        <w:t xml:space="preserve">همانطور که مشاهده می‌شود، الگوریتم </w:t>
+      </w:r>
+      <w:r>
+        <w:rPr>
+          <w:rFonts w:cs="B Roya"/>
+          <w:lang w:bidi="fa-IR"/>
+        </w:rPr>
+        <w:t>canny</w:t>
+      </w:r>
+      <w:r>
+        <w:rPr>
+          <w:rFonts w:cs="B Roya" w:hint="cs"/>
+          <w:rtl/>
+          <w:lang w:bidi="fa-IR"/>
+        </w:rPr>
+        <w:t xml:space="preserve"> بسیار بهتر از </w:t>
+      </w:r>
+      <w:r>
+        <w:rPr>
+          <w:rFonts w:cs="B Roya"/>
+          <w:lang w:bidi="fa-IR"/>
+        </w:rPr>
+        <w:t>sobel</w:t>
+      </w:r>
+      <w:r>
+        <w:rPr>
+          <w:rFonts w:cs="B Roya" w:hint="cs"/>
+          <w:rtl/>
+          <w:lang w:bidi="fa-IR"/>
+        </w:rPr>
+        <w:t xml:space="preserve"> عمل کرده و لبه‌های بیشتر و بهتری را تشخیص داده است.</w:t>
+      </w:r>
+    </w:p>
+    <w:p>
+      <w:pPr>
+        <w:bidi/>
+        <w:rPr>
+          <w:rFonts w:cs="B Roya"/>
+          <w:lang w:bidi="fa-IR"/>
+        </w:rPr>
+      </w:pPr>
+    </w:p>
+    <w:p>
+      <w:pPr>
         <w:rPr>
           <w:rtl/>
           <w:lang w:bidi="fa-IR"/>
@@ -5088,7 +6232,7 @@
       </w:pPr>
     </w:p>
     <w:sectPr>
-      <w:footerReference w:type="default" r:id="rId10"/>
+      <w:footerReference w:type="default" r:id="rId18"/>
       <w:pgSz w:w="12240" w:h="15840"/>
       <w:pgMar w:top="990" w:right="1440" w:bottom="1440" w:left="1440" w:header="720" w:footer="720" w:gutter="0"/>
       <w:pgNumType w:start="0"/>
@@ -7530,7 +8674,6 @@
   <w:style w:type="character" w:default="1" w:styleId="DefaultParagraphFont">
     <w:name w:val="Default Paragraph Font"/>
     <w:uiPriority w:val="1"/>
-    <w:semiHidden/>
     <w:unhideWhenUsed/>
   </w:style>
   <w:style w:type="table" w:default="1" w:styleId="TableNormal">

</xml_diff>

<commit_message>
Report of this experiment completed
</commit_message>
<xml_diff>
--- a/Session-07/Report/BioSigLab_Report7.docx
+++ b/Session-07/Report/BioSigLab_Report7.docx
@@ -4322,7 +4322,7 @@
           <w:r>
             <w:fldChar w:fldCharType="separate"/>
           </w:r>
-          <w:hyperlink w:anchor="_Toc166055049" w:history="1">
+          <w:hyperlink w:anchor="_Toc166839144" w:history="1">
             <w:r>
               <w:rPr>
                 <w:rStyle w:val="Hyperlink"/>
@@ -4352,7 +4352,7 @@
                 <w:noProof/>
                 <w:webHidden/>
               </w:rPr>
-              <w:instrText xml:space="preserve"> PAGEREF _Toc166055049 \h </w:instrText>
+              <w:instrText xml:space="preserve"> PAGEREF _Toc166839144 \h </w:instrText>
             </w:r>
             <w:r>
               <w:rPr>
@@ -4391,7 +4391,7 @@
               <w:noProof/>
             </w:rPr>
           </w:pPr>
-          <w:hyperlink w:anchor="_Toc166055050" w:history="1">
+          <w:hyperlink w:anchor="_Toc166839145" w:history="1">
             <w:r>
               <w:rPr>
                 <w:rStyle w:val="Hyperlink"/>
@@ -4440,7 +4440,7 @@
                 <w:noProof/>
                 <w:webHidden/>
               </w:rPr>
-              <w:instrText xml:space="preserve"> PAGEREF _Toc166055050 \h </w:instrText>
+              <w:instrText xml:space="preserve"> PAGEREF _Toc166839145 \h </w:instrText>
             </w:r>
             <w:r>
               <w:rPr>
@@ -4479,7 +4479,7 @@
               <w:noProof/>
             </w:rPr>
           </w:pPr>
-          <w:hyperlink w:anchor="_Toc166055051" w:history="1">
+          <w:hyperlink w:anchor="_Toc166839146" w:history="1">
             <w:r>
               <w:rPr>
                 <w:rStyle w:val="Hyperlink"/>
@@ -4509,7 +4509,7 @@
                 <w:noProof/>
                 <w:webHidden/>
               </w:rPr>
-              <w:instrText xml:space="preserve"> PAGEREF _Toc166055051 \h </w:instrText>
+              <w:instrText xml:space="preserve"> PAGEREF _Toc166839146 \h </w:instrText>
             </w:r>
             <w:r>
               <w:rPr>
@@ -4548,7 +4548,7 @@
               <w:noProof/>
             </w:rPr>
           </w:pPr>
-          <w:hyperlink w:anchor="_Toc166055052" w:history="1">
+          <w:hyperlink w:anchor="_Toc166839147" w:history="1">
             <w:r>
               <w:rPr>
                 <w:rStyle w:val="Hyperlink"/>
@@ -4578,7 +4578,7 @@
                 <w:noProof/>
                 <w:webHidden/>
               </w:rPr>
-              <w:instrText xml:space="preserve"> PAGEREF _Toc166055052 \h </w:instrText>
+              <w:instrText xml:space="preserve"> PAGEREF _Toc166839147 \h </w:instrText>
             </w:r>
             <w:r>
               <w:rPr>
@@ -4611,13 +4611,13 @@
         </w:p>
         <w:p>
           <w:pPr>
-            <w:pStyle w:val="TOC1"/>
+            <w:pStyle w:val="TOC2"/>
             <w:rPr>
               <w:rFonts w:eastAsiaTheme="minorEastAsia"/>
               <w:noProof/>
             </w:rPr>
           </w:pPr>
-          <w:hyperlink w:anchor="_Toc166055053" w:history="1">
+          <w:hyperlink w:anchor="_Toc166839148" w:history="1">
             <w:r>
               <w:rPr>
                 <w:rStyle w:val="Hyperlink"/>
@@ -4626,7 +4626,7 @@
                 <w:rtl/>
                 <w:lang w:bidi="fa-IR"/>
               </w:rPr>
-              <w:t>سوال5)</w:t>
+              <w:t>بخش اول</w:t>
             </w:r>
             <w:r>
               <w:rPr>
@@ -4647,7 +4647,76 @@
                 <w:noProof/>
                 <w:webHidden/>
               </w:rPr>
-              <w:instrText xml:space="preserve"> PAGEREF _Toc166055053 \h </w:instrText>
+              <w:instrText xml:space="preserve"> PAGEREF _Toc166839148 \h </w:instrText>
+            </w:r>
+            <w:r>
+              <w:rPr>
+                <w:noProof/>
+                <w:webHidden/>
+              </w:rPr>
+            </w:r>
+            <w:r>
+              <w:rPr>
+                <w:noProof/>
+                <w:webHidden/>
+              </w:rPr>
+              <w:fldChar w:fldCharType="separate"/>
+            </w:r>
+            <w:r>
+              <w:rPr>
+                <w:noProof/>
+                <w:webHidden/>
+              </w:rPr>
+              <w:t>5</w:t>
+            </w:r>
+            <w:r>
+              <w:rPr>
+                <w:noProof/>
+                <w:webHidden/>
+              </w:rPr>
+              <w:fldChar w:fldCharType="end"/>
+            </w:r>
+          </w:hyperlink>
+        </w:p>
+        <w:p>
+          <w:pPr>
+            <w:pStyle w:val="TOC2"/>
+            <w:rPr>
+              <w:rFonts w:eastAsiaTheme="minorEastAsia"/>
+              <w:noProof/>
+            </w:rPr>
+          </w:pPr>
+          <w:hyperlink w:anchor="_Toc166839149" w:history="1">
+            <w:r>
+              <w:rPr>
+                <w:rStyle w:val="Hyperlink"/>
+                <w:rFonts w:cs="B Shiraz"/>
+                <w:noProof/>
+                <w:rtl/>
+                <w:lang w:bidi="fa-IR"/>
+              </w:rPr>
+              <w:t>بخش دوم</w:t>
+            </w:r>
+            <w:r>
+              <w:rPr>
+                <w:noProof/>
+                <w:webHidden/>
+              </w:rPr>
+              <w:tab/>
+            </w:r>
+            <w:r>
+              <w:rPr>
+                <w:noProof/>
+                <w:webHidden/>
+              </w:rPr>
+              <w:fldChar w:fldCharType="begin"/>
+            </w:r>
+            <w:r>
+              <w:rPr>
+                <w:noProof/>
+                <w:webHidden/>
+              </w:rPr>
+              <w:instrText xml:space="preserve"> PAGEREF _Toc166839149 \h </w:instrText>
             </w:r>
             <w:r>
               <w:rPr>
@@ -4686,7 +4755,7 @@
               <w:noProof/>
             </w:rPr>
           </w:pPr>
-          <w:hyperlink w:anchor="_Toc166055054" w:history="1">
+          <w:hyperlink w:anchor="_Toc166839150" w:history="1">
             <w:r>
               <w:rPr>
                 <w:rStyle w:val="Hyperlink"/>
@@ -4695,7 +4764,7 @@
                 <w:rtl/>
                 <w:lang w:bidi="fa-IR"/>
               </w:rPr>
-              <w:t>سوال6)</w:t>
+              <w:t>سوال5)</w:t>
             </w:r>
             <w:r>
               <w:rPr>
@@ -4716,7 +4785,7 @@
                 <w:noProof/>
                 <w:webHidden/>
               </w:rPr>
-              <w:instrText xml:space="preserve"> PAGEREF _Toc166055054 \h </w:instrText>
+              <w:instrText xml:space="preserve"> PAGEREF _Toc166839150 \h </w:instrText>
             </w:r>
             <w:r>
               <w:rPr>
@@ -4749,6 +4818,75 @@
         </w:p>
         <w:p>
           <w:pPr>
+            <w:pStyle w:val="TOC1"/>
+            <w:rPr>
+              <w:rFonts w:eastAsiaTheme="minorEastAsia"/>
+              <w:noProof/>
+            </w:rPr>
+          </w:pPr>
+          <w:hyperlink w:anchor="_Toc166839151" w:history="1">
+            <w:r>
+              <w:rPr>
+                <w:rStyle w:val="Hyperlink"/>
+                <w:rFonts w:cs="B Shiraz"/>
+                <w:noProof/>
+                <w:rtl/>
+                <w:lang w:bidi="fa-IR"/>
+              </w:rPr>
+              <w:t>سوال6)</w:t>
+            </w:r>
+            <w:r>
+              <w:rPr>
+                <w:noProof/>
+                <w:webHidden/>
+              </w:rPr>
+              <w:tab/>
+            </w:r>
+            <w:r>
+              <w:rPr>
+                <w:noProof/>
+                <w:webHidden/>
+              </w:rPr>
+              <w:fldChar w:fldCharType="begin"/>
+            </w:r>
+            <w:r>
+              <w:rPr>
+                <w:noProof/>
+                <w:webHidden/>
+              </w:rPr>
+              <w:instrText xml:space="preserve"> PAGEREF _Toc166839151 \h </w:instrText>
+            </w:r>
+            <w:r>
+              <w:rPr>
+                <w:noProof/>
+                <w:webHidden/>
+              </w:rPr>
+            </w:r>
+            <w:r>
+              <w:rPr>
+                <w:noProof/>
+                <w:webHidden/>
+              </w:rPr>
+              <w:fldChar w:fldCharType="separate"/>
+            </w:r>
+            <w:r>
+              <w:rPr>
+                <w:noProof/>
+                <w:webHidden/>
+              </w:rPr>
+              <w:t>8</w:t>
+            </w:r>
+            <w:r>
+              <w:rPr>
+                <w:noProof/>
+                <w:webHidden/>
+              </w:rPr>
+              <w:fldChar w:fldCharType="end"/>
+            </w:r>
+          </w:hyperlink>
+        </w:p>
+        <w:p>
+          <w:pPr>
             <w:bidi/>
           </w:pPr>
           <w:r>
@@ -4789,7 +4927,7 @@
           <w:lang w:bidi="fa-IR"/>
         </w:rPr>
       </w:pPr>
-      <w:bookmarkStart w:id="0" w:name="_Toc166055049"/>
+      <w:bookmarkStart w:id="0" w:name="_Toc166839144"/>
       <w:r>
         <w:rPr>
           <w:rFonts w:cs="B Shiraz" w:hint="cs"/>
@@ -4814,143 +4952,26 @@
         <w:bidi/>
         <w:rPr>
           <w:rFonts w:cs="B Roya"/>
-          <w:lang w:bidi="fa-IR"/>
-        </w:rPr>
-      </w:pPr>
-      <w:r>
-        <w:rPr>
-          <w:rFonts w:cs="B Roya"/>
-          <w:rtl/>
-          <w:lang w:bidi="fa-IR"/>
-        </w:rPr>
-        <w:t>تصاو</w:t>
-      </w:r>
+          <w:rtl/>
+          <w:lang w:bidi="fa-IR"/>
+        </w:rPr>
+      </w:pPr>
       <w:r>
         <w:rPr>
           <w:rFonts w:cs="B Roya" w:hint="cs"/>
           <w:rtl/>
           <w:lang w:bidi="fa-IR"/>
         </w:rPr>
-        <w:t>ی</w:t>
-      </w:r>
-      <w:r>
-        <w:rPr>
-          <w:rFonts w:cs="B Roya" w:hint="eastAsia"/>
-          <w:rtl/>
-          <w:lang w:bidi="fa-IR"/>
-        </w:rPr>
-        <w:t>ر</w:t>
-      </w:r>
-      <w:r>
-        <w:rPr>
-          <w:rFonts w:cs="B Roya"/>
-          <w:rtl/>
-          <w:lang w:bidi="fa-IR"/>
-        </w:rPr>
-        <w:t xml:space="preserve"> با</w:t>
-      </w:r>
-      <w:r>
-        <w:rPr>
-          <w:rFonts w:cs="B Roya" w:hint="cs"/>
-          <w:rtl/>
-          <w:lang w:bidi="fa-IR"/>
-        </w:rPr>
-        <w:t>ی</w:t>
-      </w:r>
-      <w:r>
-        <w:rPr>
-          <w:rFonts w:cs="B Roya" w:hint="eastAsia"/>
-          <w:rtl/>
-          <w:lang w:bidi="fa-IR"/>
-        </w:rPr>
-        <w:t>نر</w:t>
-      </w:r>
-      <w:r>
-        <w:rPr>
-          <w:rFonts w:cs="B Roya" w:hint="cs"/>
-          <w:rtl/>
-          <w:lang w:bidi="fa-IR"/>
-        </w:rPr>
-        <w:t>ی</w:t>
-      </w:r>
-      <w:r>
-        <w:rPr>
-          <w:rFonts w:cs="B Roya"/>
-          <w:rtl/>
-          <w:lang w:bidi="fa-IR"/>
-        </w:rPr>
-        <w:t xml:space="preserve"> خواسته شده را بصورت ز</w:t>
-      </w:r>
-      <w:r>
-        <w:rPr>
-          <w:rFonts w:cs="B Roya" w:hint="cs"/>
-          <w:rtl/>
-          <w:lang w:bidi="fa-IR"/>
-        </w:rPr>
-        <w:t>ی</w:t>
-      </w:r>
-      <w:r>
-        <w:rPr>
-          <w:rFonts w:cs="B Roya" w:hint="eastAsia"/>
-          <w:rtl/>
-          <w:lang w:bidi="fa-IR"/>
-        </w:rPr>
-        <w:t>ر</w:t>
-      </w:r>
-      <w:r>
-        <w:rPr>
-          <w:rFonts w:cs="B Roya"/>
-          <w:rtl/>
-          <w:lang w:bidi="fa-IR"/>
-        </w:rPr>
-        <w:t xml:space="preserve"> رسم م</w:t>
-      </w:r>
-      <w:r>
-        <w:rPr>
-          <w:rFonts w:cs="B Roya" w:hint="cs"/>
-          <w:rtl/>
-          <w:lang w:bidi="fa-IR"/>
-        </w:rPr>
-        <w:t>ی</w:t>
-      </w:r>
-      <w:r>
-        <w:rPr>
-          <w:rFonts w:cs="B Roya"/>
-          <w:rtl/>
-          <w:lang w:bidi="fa-IR"/>
-        </w:rPr>
-        <w:t xml:space="preserve"> کن</w:t>
-      </w:r>
-      <w:r>
-        <w:rPr>
-          <w:rFonts w:cs="B Roya" w:hint="cs"/>
-          <w:rtl/>
-          <w:lang w:bidi="fa-IR"/>
-        </w:rPr>
-        <w:t>ی</w:t>
-      </w:r>
-      <w:r>
-        <w:rPr>
-          <w:rFonts w:cs="B Roya" w:hint="eastAsia"/>
-          <w:rtl/>
-          <w:lang w:bidi="fa-IR"/>
-        </w:rPr>
-        <w:t>م</w:t>
-      </w:r>
-      <w:r>
-        <w:rPr>
-          <w:rFonts w:cs="B Roya"/>
-          <w:rtl/>
-          <w:lang w:bidi="fa-IR"/>
-        </w:rPr>
-        <w:t>:</w:t>
+        <w:t>ابتدا تصویر خواسته شده را نمایش می دهیم.</w:t>
       </w:r>
     </w:p>
     <w:p>
       <w:pPr>
         <w:bidi/>
+        <w:jc w:val="center"/>
         <w:rPr>
           <w:rFonts w:cs="B Roya"/>
+          <w:rtl/>
           <w:lang w:bidi="fa-IR"/>
         </w:rPr>
       </w:pPr>
@@ -4961,7 +4982,610 @@
           <w:lang w:bidi="fa-IR"/>
         </w:rPr>
         <w:drawing>
-          <wp:inline distT="0" distB="0" distL="0" distR="0" wp14:anchorId="2486D324" wp14:editId="19982BEC">
+          <wp:inline distT="0" distB="0" distL="0" distR="0" wp14:anchorId="6A4B479A" wp14:editId="40CE8D4F">
+            <wp:extent cx="1475509" cy="1537854"/>
+            <wp:effectExtent l="0" t="0" r="0" b="5715"/>
+            <wp:docPr id="745875050" name="Picture 1"/>
+            <wp:cNvGraphicFramePr>
+              <a:graphicFrameLocks xmlns:a="http://schemas.openxmlformats.org/drawingml/2006/main" noChangeAspect="1"/>
+            </wp:cNvGraphicFramePr>
+            <a:graphic xmlns:a="http://schemas.openxmlformats.org/drawingml/2006/main">
+              <a:graphicData uri="http://schemas.openxmlformats.org/drawingml/2006/picture">
+                <pic:pic xmlns:pic="http://schemas.openxmlformats.org/drawingml/2006/picture">
+                  <pic:nvPicPr>
+                    <pic:cNvPr id="745875050" name=""/>
+                    <pic:cNvPicPr/>
+                  </pic:nvPicPr>
+                  <pic:blipFill>
+                    <a:blip r:embed="rId10"/>
+                    <a:stretch>
+                      <a:fillRect/>
+                    </a:stretch>
+                  </pic:blipFill>
+                  <pic:spPr>
+                    <a:xfrm>
+                      <a:off x="0" y="0"/>
+                      <a:ext cx="1480165" cy="1542707"/>
+                    </a:xfrm>
+                    <a:prstGeom prst="rect">
+                      <a:avLst/>
+                    </a:prstGeom>
+                  </pic:spPr>
+                </pic:pic>
+              </a:graphicData>
+            </a:graphic>
+          </wp:inline>
+        </w:drawing>
+      </w:r>
+    </w:p>
+    <w:p>
+      <w:pPr>
+        <w:bidi/>
+        <w:rPr>
+          <w:rFonts w:cs="B Roya"/>
+          <w:rtl/>
+          <w:lang w:bidi="fa-IR"/>
+        </w:rPr>
+      </w:pPr>
+      <w:r>
+        <w:rPr>
+          <w:rFonts w:cs="B Roya" w:hint="cs"/>
+          <w:rtl/>
+          <w:lang w:bidi="fa-IR"/>
+        </w:rPr>
+        <w:t xml:space="preserve">در ادامه برای سطر 128 ام از </w:t>
+      </w:r>
+      <w:r>
+        <w:rPr>
+          <w:rFonts w:cs="B Roya"/>
+          <w:lang w:bidi="fa-IR"/>
+        </w:rPr>
+        <w:t>slice</w:t>
+      </w:r>
+      <w:r>
+        <w:rPr>
+          <w:rFonts w:cs="B Roya" w:hint="cs"/>
+          <w:rtl/>
+          <w:lang w:bidi="fa-IR"/>
+        </w:rPr>
+        <w:t xml:space="preserve"> اول این تصویر، دامنه و فاز تبدیل فوریه گسسته یک بعدی را نمایش می دهیم.</w:t>
+      </w:r>
+    </w:p>
+    <w:p>
+      <w:pPr>
+        <w:bidi/>
+        <w:jc w:val="center"/>
+        <w:rPr>
+          <w:rFonts w:cs="B Roya"/>
+          <w:rtl/>
+          <w:lang w:bidi="fa-IR"/>
+        </w:rPr>
+      </w:pPr>
+      <w:r>
+        <w:rPr>
+          <w:rFonts w:cs="B Roya"/>
+          <w:rtl/>
+          <w:lang w:bidi="fa-IR"/>
+        </w:rPr>
+        <w:drawing>
+          <wp:inline distT="0" distB="0" distL="0" distR="0" wp14:anchorId="6EBF49C4" wp14:editId="01E38BE5">
+            <wp:extent cx="3297382" cy="2609019"/>
+            <wp:effectExtent l="0" t="0" r="0" b="1270"/>
+            <wp:docPr id="286344981" name="Picture 1"/>
+            <wp:cNvGraphicFramePr>
+              <a:graphicFrameLocks xmlns:a="http://schemas.openxmlformats.org/drawingml/2006/main" noChangeAspect="1"/>
+            </wp:cNvGraphicFramePr>
+            <a:graphic xmlns:a="http://schemas.openxmlformats.org/drawingml/2006/main">
+              <a:graphicData uri="http://schemas.openxmlformats.org/drawingml/2006/picture">
+                <pic:pic xmlns:pic="http://schemas.openxmlformats.org/drawingml/2006/picture">
+                  <pic:nvPicPr>
+                    <pic:cNvPr id="286344981" name=""/>
+                    <pic:cNvPicPr/>
+                  </pic:nvPicPr>
+                  <pic:blipFill>
+                    <a:blip r:embed="rId11"/>
+                    <a:stretch>
+                      <a:fillRect/>
+                    </a:stretch>
+                  </pic:blipFill>
+                  <pic:spPr>
+                    <a:xfrm>
+                      <a:off x="0" y="0"/>
+                      <a:ext cx="3325072" cy="2630929"/>
+                    </a:xfrm>
+                    <a:prstGeom prst="rect">
+                      <a:avLst/>
+                    </a:prstGeom>
+                  </pic:spPr>
+                </pic:pic>
+              </a:graphicData>
+            </a:graphic>
+          </wp:inline>
+        </w:drawing>
+      </w:r>
+    </w:p>
+    <w:p>
+      <w:pPr>
+        <w:bidi/>
+        <w:jc w:val="both"/>
+        <w:rPr>
+          <w:rFonts w:cs="B Roya"/>
+          <w:rtl/>
+          <w:lang w:bidi="fa-IR"/>
+        </w:rPr>
+      </w:pPr>
+      <w:r>
+        <w:rPr>
+          <w:rFonts w:cs="B Roya" w:hint="cs"/>
+          <w:rtl/>
+          <w:lang w:bidi="fa-IR"/>
+        </w:rPr>
+        <w:t xml:space="preserve">مشاهده می شود که این سیگنال </w:t>
+      </w:r>
+      <w:r>
+        <w:rPr>
+          <w:rFonts w:cs="B Roya" w:hint="cs"/>
+          <w:rtl/>
+          <w:lang w:bidi="fa-IR"/>
+        </w:rPr>
+        <w:t xml:space="preserve">دارای محتوای بیشتری در فرکانس های پایین باشد چرا که اکثر قسمت های سطر 128 ام تصویر (به ویژه خارج از جمجمه) تصویر ثابت و یکنواخت است که نشان دهنده فرکانس پایین و </w:t>
+      </w:r>
+      <w:r>
+        <w:rPr>
+          <w:rFonts w:cs="B Roya"/>
+          <w:lang w:bidi="fa-IR"/>
+        </w:rPr>
+        <w:t>DC</w:t>
+      </w:r>
+      <w:r>
+        <w:rPr>
+          <w:rFonts w:cs="B Roya" w:hint="cs"/>
+          <w:rtl/>
+          <w:lang w:bidi="fa-IR"/>
+        </w:rPr>
+        <w:t xml:space="preserve"> است. به طور عمده در شکل تغییرات سریع نداریم. حال اندازه تبدیل فوریه دو بعدی تصویر را در اسکیل لگاریتمی و دسی بل نمایش می دهیم. توجه داریم که برای نمایش بهتر، اندازه تبدیل فوریه را با تقسیم به مقدار بیشینه آن نرمالایز می کنیم.</w:t>
+      </w:r>
+    </w:p>
+    <w:p>
+      <w:pPr>
+        <w:bidi/>
+        <w:jc w:val="center"/>
+        <w:rPr>
+          <w:rFonts w:cs="B Roya"/>
+          <w:rtl/>
+          <w:lang w:bidi="fa-IR"/>
+        </w:rPr>
+      </w:pPr>
+      <w:r>
+        <w:rPr>
+          <w:rFonts w:cs="B Roya"/>
+          <w:rtl/>
+          <w:lang w:bidi="fa-IR"/>
+        </w:rPr>
+        <w:drawing>
+          <wp:inline distT="0" distB="0" distL="0" distR="0" wp14:anchorId="572AD56E" wp14:editId="65F17E7C">
+            <wp:extent cx="3629891" cy="1907545"/>
+            <wp:effectExtent l="0" t="0" r="8890" b="0"/>
+            <wp:docPr id="486703555" name="Picture 1"/>
+            <wp:cNvGraphicFramePr>
+              <a:graphicFrameLocks xmlns:a="http://schemas.openxmlformats.org/drawingml/2006/main" noChangeAspect="1"/>
+            </wp:cNvGraphicFramePr>
+            <a:graphic xmlns:a="http://schemas.openxmlformats.org/drawingml/2006/main">
+              <a:graphicData uri="http://schemas.openxmlformats.org/drawingml/2006/picture">
+                <pic:pic xmlns:pic="http://schemas.openxmlformats.org/drawingml/2006/picture">
+                  <pic:nvPicPr>
+                    <pic:cNvPr id="486703555" name=""/>
+                    <pic:cNvPicPr/>
+                  </pic:nvPicPr>
+                  <pic:blipFill>
+                    <a:blip r:embed="rId12"/>
+                    <a:stretch>
+                      <a:fillRect/>
+                    </a:stretch>
+                  </pic:blipFill>
+                  <pic:spPr>
+                    <a:xfrm>
+                      <a:off x="0" y="0"/>
+                      <a:ext cx="3643991" cy="1914955"/>
+                    </a:xfrm>
+                    <a:prstGeom prst="rect">
+                      <a:avLst/>
+                    </a:prstGeom>
+                  </pic:spPr>
+                </pic:pic>
+              </a:graphicData>
+            </a:graphic>
+          </wp:inline>
+        </w:drawing>
+      </w:r>
+    </w:p>
+    <w:p>
+      <w:pPr>
+        <w:bidi/>
+        <w:rPr>
+          <w:rFonts w:cs="B Roya"/>
+          <w:rtl/>
+          <w:lang w:bidi="fa-IR"/>
+        </w:rPr>
+      </w:pPr>
+      <w:r>
+        <w:rPr>
+          <w:rFonts w:cs="B Roya"/>
+          <w:rtl/>
+          <w:lang w:bidi="fa-IR"/>
+        </w:rPr>
+        <w:lastRenderedPageBreak/>
+        <w:t xml:space="preserve">تابع </w:t>
+      </w:r>
+      <w:proofErr w:type="spellStart"/>
+      <w:r>
+        <w:rPr>
+          <w:rFonts w:cs="B Roya"/>
+          <w:lang w:bidi="fa-IR"/>
+        </w:rPr>
+        <w:t>fftshift</w:t>
+      </w:r>
+      <w:proofErr w:type="spellEnd"/>
+      <w:r>
+        <w:rPr>
+          <w:rFonts w:cs="B Roya"/>
+          <w:rtl/>
+          <w:lang w:bidi="fa-IR"/>
+        </w:rPr>
+        <w:t xml:space="preserve"> </w:t>
+      </w:r>
+      <w:r>
+        <w:rPr>
+          <w:rFonts w:cs="B Roya" w:hint="cs"/>
+          <w:rtl/>
+          <w:lang w:bidi="fa-IR"/>
+        </w:rPr>
+        <w:t>مولفه های</w:t>
+      </w:r>
+      <w:r>
+        <w:rPr>
+          <w:rFonts w:cs="B Roya"/>
+          <w:rtl/>
+          <w:lang w:bidi="fa-IR"/>
+        </w:rPr>
+        <w:t xml:space="preserve"> فرکانس </w:t>
+      </w:r>
+      <w:r>
+        <w:rPr>
+          <w:rFonts w:cs="B Roya" w:hint="cs"/>
+          <w:rtl/>
+          <w:lang w:bidi="fa-IR"/>
+        </w:rPr>
+        <w:t>پایین</w:t>
+      </w:r>
+      <w:r>
+        <w:rPr>
+          <w:rFonts w:cs="B Roya"/>
+          <w:rtl/>
+          <w:lang w:bidi="fa-IR"/>
+        </w:rPr>
+        <w:t xml:space="preserve"> را به مرکز </w:t>
+      </w:r>
+      <w:r>
+        <w:rPr>
+          <w:rFonts w:cs="B Roya" w:hint="cs"/>
+          <w:rtl/>
+          <w:lang w:bidi="fa-IR"/>
+        </w:rPr>
+        <w:t>تصویر</w:t>
+      </w:r>
+      <w:r>
+        <w:rPr>
+          <w:rFonts w:cs="B Roya"/>
+          <w:rtl/>
+          <w:lang w:bidi="fa-IR"/>
+        </w:rPr>
+        <w:t xml:space="preserve"> منتقل م</w:t>
+      </w:r>
+      <w:r>
+        <w:rPr>
+          <w:rFonts w:cs="B Roya" w:hint="cs"/>
+          <w:rtl/>
+          <w:lang w:bidi="fa-IR"/>
+        </w:rPr>
+        <w:t>ی</w:t>
+      </w:r>
+      <w:r>
+        <w:rPr>
+          <w:rFonts w:cs="B Roya"/>
+          <w:rtl/>
+          <w:lang w:bidi="fa-IR"/>
+        </w:rPr>
+        <w:t xml:space="preserve"> کند</w:t>
+      </w:r>
+      <w:r>
+        <w:rPr>
+          <w:rFonts w:cs="B Roya" w:hint="cs"/>
+          <w:rtl/>
+          <w:lang w:bidi="fa-IR"/>
+        </w:rPr>
+        <w:t xml:space="preserve"> و صفر دستگاه مختصات را </w:t>
+      </w:r>
+      <w:r>
+        <w:rPr>
+          <w:rFonts w:cs="B Roya"/>
+          <w:rtl/>
+          <w:lang w:bidi="fa-IR"/>
+        </w:rPr>
+        <w:t>از گوشه بالا سمت راست تصو</w:t>
+      </w:r>
+      <w:r>
+        <w:rPr>
+          <w:rFonts w:cs="B Roya" w:hint="cs"/>
+          <w:rtl/>
+          <w:lang w:bidi="fa-IR"/>
+        </w:rPr>
+        <w:t>ی</w:t>
+      </w:r>
+      <w:r>
+        <w:rPr>
+          <w:rFonts w:cs="B Roya" w:hint="eastAsia"/>
+          <w:rtl/>
+          <w:lang w:bidi="fa-IR"/>
+        </w:rPr>
+        <w:t>ر</w:t>
+      </w:r>
+      <w:r>
+        <w:rPr>
+          <w:rFonts w:cs="B Roya"/>
+          <w:rtl/>
+          <w:lang w:bidi="fa-IR"/>
+        </w:rPr>
+        <w:t xml:space="preserve"> به مرکز تصو</w:t>
+      </w:r>
+      <w:r>
+        <w:rPr>
+          <w:rFonts w:cs="B Roya" w:hint="cs"/>
+          <w:rtl/>
+          <w:lang w:bidi="fa-IR"/>
+        </w:rPr>
+        <w:t>ی</w:t>
+      </w:r>
+      <w:r>
+        <w:rPr>
+          <w:rFonts w:cs="B Roya" w:hint="eastAsia"/>
+          <w:rtl/>
+          <w:lang w:bidi="fa-IR"/>
+        </w:rPr>
+        <w:t>ر</w:t>
+      </w:r>
+      <w:r>
+        <w:rPr>
+          <w:rFonts w:cs="B Roya"/>
+          <w:rtl/>
+          <w:lang w:bidi="fa-IR"/>
+        </w:rPr>
+        <w:t xml:space="preserve"> منتقل م</w:t>
+      </w:r>
+      <w:r>
+        <w:rPr>
+          <w:rFonts w:cs="B Roya" w:hint="cs"/>
+          <w:rtl/>
+          <w:lang w:bidi="fa-IR"/>
+        </w:rPr>
+        <w:t>ی</w:t>
+      </w:r>
+      <w:r>
+        <w:rPr>
+          <w:rFonts w:cs="B Roya" w:hint="cs"/>
+          <w:rtl/>
+          <w:lang w:bidi="fa-IR"/>
+        </w:rPr>
+        <w:t xml:space="preserve"> کند. در </w:t>
+      </w:r>
+      <w:r>
+        <w:rPr>
+          <w:rFonts w:cs="B Roya" w:hint="cs"/>
+          <w:rtl/>
+          <w:lang w:bidi="fa-IR"/>
+        </w:rPr>
+        <w:t>تصویر بالا مشاهده کردیم که در مرکز، اندازه تبدیل فوریه دو بعدی بسیار بیشتر است. این امر نشان دهنده این است که تصویر ما در فرکانس های پایین دارای محتوای بیشتری است.</w:t>
+      </w:r>
+    </w:p>
+    <w:p>
+      <w:pPr>
+        <w:bidi/>
+        <w:rPr>
+          <w:rFonts w:cs="B Roya"/>
+          <w:rtl/>
+          <w:lang w:bidi="fa-IR"/>
+        </w:rPr>
+      </w:pPr>
+    </w:p>
+    <w:p>
+      <w:pPr>
+        <w:pStyle w:val="Heading1"/>
+        <w:bidi/>
+        <w:rPr>
+          <w:rFonts w:cs="B Shiraz"/>
+          <w:lang w:bidi="fa-IR"/>
+        </w:rPr>
+      </w:pPr>
+      <w:bookmarkStart w:id="1" w:name="_Toc166839145"/>
+      <w:r>
+        <w:rPr>
+          <w:rFonts w:cs="B Shiraz" w:hint="cs"/>
+          <w:rtl/>
+          <w:lang w:bidi="fa-IR"/>
+        </w:rPr>
+        <w:t>سوال</w:t>
+      </w:r>
+      <w:r>
+        <w:rPr>
+          <w:rFonts w:cs="B Shiraz"/>
+          <w:lang w:bidi="fa-IR"/>
+        </w:rPr>
+        <w:t>2</w:t>
+      </w:r>
+      <w:r>
+        <w:rPr>
+          <w:rFonts w:cs="B Shiraz" w:hint="cs"/>
+          <w:rtl/>
+          <w:lang w:bidi="fa-IR"/>
+        </w:rPr>
+        <w:t>)</w:t>
+      </w:r>
+      <w:bookmarkEnd w:id="1"/>
+    </w:p>
+    <w:p>
+      <w:pPr>
+        <w:bidi/>
+        <w:rPr>
+          <w:rFonts w:cs="B Roya"/>
+          <w:lang w:bidi="fa-IR"/>
+        </w:rPr>
+      </w:pPr>
+      <w:r>
+        <w:rPr>
+          <w:rFonts w:cs="B Roya"/>
+          <w:rtl/>
+          <w:lang w:bidi="fa-IR"/>
+        </w:rPr>
+        <w:t>تصاو</w:t>
+      </w:r>
+      <w:r>
+        <w:rPr>
+          <w:rFonts w:cs="B Roya" w:hint="cs"/>
+          <w:rtl/>
+          <w:lang w:bidi="fa-IR"/>
+        </w:rPr>
+        <w:t>ی</w:t>
+      </w:r>
+      <w:r>
+        <w:rPr>
+          <w:rFonts w:cs="B Roya" w:hint="eastAsia"/>
+          <w:rtl/>
+          <w:lang w:bidi="fa-IR"/>
+        </w:rPr>
+        <w:t>ر</w:t>
+      </w:r>
+      <w:r>
+        <w:rPr>
+          <w:rFonts w:cs="B Roya"/>
+          <w:rtl/>
+          <w:lang w:bidi="fa-IR"/>
+        </w:rPr>
+        <w:t xml:space="preserve"> با</w:t>
+      </w:r>
+      <w:r>
+        <w:rPr>
+          <w:rFonts w:cs="B Roya" w:hint="cs"/>
+          <w:rtl/>
+          <w:lang w:bidi="fa-IR"/>
+        </w:rPr>
+        <w:t>ی</w:t>
+      </w:r>
+      <w:r>
+        <w:rPr>
+          <w:rFonts w:cs="B Roya" w:hint="eastAsia"/>
+          <w:rtl/>
+          <w:lang w:bidi="fa-IR"/>
+        </w:rPr>
+        <w:t>نر</w:t>
+      </w:r>
+      <w:r>
+        <w:rPr>
+          <w:rFonts w:cs="B Roya" w:hint="cs"/>
+          <w:rtl/>
+          <w:lang w:bidi="fa-IR"/>
+        </w:rPr>
+        <w:t>ی</w:t>
+      </w:r>
+      <w:r>
+        <w:rPr>
+          <w:rFonts w:cs="B Roya"/>
+          <w:rtl/>
+          <w:lang w:bidi="fa-IR"/>
+        </w:rPr>
+        <w:t xml:space="preserve"> خواسته شده را بصورت ز</w:t>
+      </w:r>
+      <w:r>
+        <w:rPr>
+          <w:rFonts w:cs="B Roya" w:hint="cs"/>
+          <w:rtl/>
+          <w:lang w:bidi="fa-IR"/>
+        </w:rPr>
+        <w:t>ی</w:t>
+      </w:r>
+      <w:r>
+        <w:rPr>
+          <w:rFonts w:cs="B Roya" w:hint="eastAsia"/>
+          <w:rtl/>
+          <w:lang w:bidi="fa-IR"/>
+        </w:rPr>
+        <w:t>ر</w:t>
+      </w:r>
+      <w:r>
+        <w:rPr>
+          <w:rFonts w:cs="B Roya"/>
+          <w:rtl/>
+          <w:lang w:bidi="fa-IR"/>
+        </w:rPr>
+        <w:t xml:space="preserve"> رسم م</w:t>
+      </w:r>
+      <w:r>
+        <w:rPr>
+          <w:rFonts w:cs="B Roya" w:hint="cs"/>
+          <w:rtl/>
+          <w:lang w:bidi="fa-IR"/>
+        </w:rPr>
+        <w:t>ی</w:t>
+      </w:r>
+      <w:r>
+        <w:rPr>
+          <w:rFonts w:cs="B Roya"/>
+          <w:rtl/>
+          <w:lang w:bidi="fa-IR"/>
+        </w:rPr>
+        <w:t xml:space="preserve"> کن</w:t>
+      </w:r>
+      <w:r>
+        <w:rPr>
+          <w:rFonts w:cs="B Roya" w:hint="cs"/>
+          <w:rtl/>
+          <w:lang w:bidi="fa-IR"/>
+        </w:rPr>
+        <w:t>ی</w:t>
+      </w:r>
+      <w:r>
+        <w:rPr>
+          <w:rFonts w:cs="B Roya" w:hint="eastAsia"/>
+          <w:rtl/>
+          <w:lang w:bidi="fa-IR"/>
+        </w:rPr>
+        <w:t>م</w:t>
+      </w:r>
+      <w:r>
+        <w:rPr>
+          <w:rFonts w:cs="B Roya"/>
+          <w:rtl/>
+          <w:lang w:bidi="fa-IR"/>
+        </w:rPr>
+        <w:t>:</w:t>
+      </w:r>
+    </w:p>
+    <w:p>
+      <w:pPr>
+        <w:bidi/>
+        <w:rPr>
+          <w:rFonts w:cs="B Roya"/>
+          <w:lang w:bidi="fa-IR"/>
+        </w:rPr>
+      </w:pPr>
+      <w:r>
+        <w:rPr>
+          <w:rFonts w:cs="B Roya"/>
+          <w:noProof/>
+          <w:rtl/>
+          <w:lang w:bidi="fa-IR"/>
+        </w:rPr>
+        <w:drawing>
+          <wp:inline distT="0" distB="0" distL="0" distR="0" wp14:anchorId="48AF4604" wp14:editId="071DD1DC">
             <wp:extent cx="5943600" cy="1879600"/>
             <wp:effectExtent l="0" t="0" r="0" b="6350"/>
             <wp:docPr id="2061628924" name="Picture 1"/>
@@ -4976,7 +5600,7 @@
                     <pic:cNvPicPr/>
                   </pic:nvPicPr>
                   <pic:blipFill>
-                    <a:blip r:embed="rId10"/>
+                    <a:blip r:embed="rId13"/>
                     <a:stretch>
                       <a:fillRect/>
                     </a:stretch>
@@ -5038,21 +5662,7 @@
           <w:rFonts w:cs="B Roya"/>
           <w:rtl/>
         </w:rPr>
-        <w:t>با اعمال کانولوشن بر روی تصویر اصلی</w:t>
-      </w:r>
-      <w:r>
-        <w:rPr>
-          <w:rFonts w:cs="B Roya"/>
-          <w:rtl/>
-        </w:rPr>
-        <w:t xml:space="preserve"> </w:t>
-      </w:r>
-      <w:r>
-        <w:rPr>
-          <w:rFonts w:cs="B Roya"/>
-          <w:rtl/>
-        </w:rPr>
-        <w:t>، نتیجه بصورت زیر حاصل می شود</w:t>
+        <w:t>با اعمال کانولوشن بر روی تصویر اصلی ، نتیجه بصورت زیر حاصل می شود</w:t>
       </w:r>
       <w:r>
         <w:rPr>
@@ -5074,10 +5684,11 @@
       <w:r>
         <w:rPr>
           <w:rFonts w:cs="B Roya"/>
+          <w:noProof/>
           <w:rtl/>
         </w:rPr>
         <w:drawing>
-          <wp:inline distT="0" distB="0" distL="0" distR="0" wp14:anchorId="22567F0E" wp14:editId="57D2F5E9">
+          <wp:inline distT="0" distB="0" distL="0" distR="0" wp14:anchorId="1E08A690" wp14:editId="4CEA9A49">
             <wp:extent cx="5943600" cy="1995170"/>
             <wp:effectExtent l="0" t="0" r="0" b="5080"/>
             <wp:docPr id="257673668" name="Picture 1"/>
@@ -5092,7 +5703,7 @@
                     <pic:cNvPicPr/>
                   </pic:nvPicPr>
                   <pic:blipFill>
-                    <a:blip r:embed="rId11"/>
+                    <a:blip r:embed="rId14"/>
                     <a:stretch>
                       <a:fillRect/>
                     </a:stretch>
@@ -5118,7 +5729,7 @@
         <w:bidi/>
         <w:jc w:val="both"/>
         <w:rPr>
-          <w:rFonts w:cs="B Roya" w:hint="cs"/>
+          <w:rFonts w:cs="B Roya"/>
           <w:rtl/>
           <w:lang w:bidi="fa-IR"/>
         </w:rPr>
@@ -5147,19 +5758,30 @@
     </w:p>
     <w:p>
       <w:pPr>
-        <w:rPr>
-          <w:lang w:bidi="fa-IR"/>
-        </w:rPr>
-      </w:pPr>
-      <w:r>
-        <w:rPr>
-          <w:lang w:bidi="fa-IR"/>
-        </w:rPr>
-        <w:br w:type="page"/>
-      </w:r>
+        <w:bidi/>
+        <w:rPr>
+          <w:rtl/>
+          <w:lang w:bidi="fa-IR"/>
+        </w:rPr>
+      </w:pPr>
     </w:p>
     <w:p>
       <w:pPr>
+        <w:rPr>
+          <w:rtl/>
+          <w:lang w:bidi="fa-IR"/>
+        </w:rPr>
+      </w:pPr>
+      <w:r>
+        <w:rPr>
+          <w:rtl/>
+          <w:lang w:bidi="fa-IR"/>
+        </w:rPr>
+        <w:br w:type="page"/>
+      </w:r>
+    </w:p>
+    <w:p>
+      <w:pPr>
         <w:pStyle w:val="Heading1"/>
         <w:bidi/>
         <w:rPr>
@@ -5168,59 +5790,7 @@
           <w:lang w:bidi="fa-IR"/>
         </w:rPr>
       </w:pPr>
-      <w:bookmarkStart w:id="1" w:name="_Toc166055050"/>
-      <w:r>
-        <w:rPr>
-          <w:rFonts w:cs="B Shiraz" w:hint="cs"/>
-          <w:rtl/>
-          <w:lang w:bidi="fa-IR"/>
-        </w:rPr>
-        <w:lastRenderedPageBreak/>
-        <w:t>سوال</w:t>
-      </w:r>
-      <w:r>
-        <w:rPr>
-          <w:rFonts w:cs="B Shiraz"/>
-          <w:lang w:bidi="fa-IR"/>
-        </w:rPr>
-        <w:t>2</w:t>
-      </w:r>
-      <w:r>
-        <w:rPr>
-          <w:rFonts w:cs="B Shiraz" w:hint="cs"/>
-          <w:rtl/>
-          <w:lang w:bidi="fa-IR"/>
-        </w:rPr>
-        <w:t>)</w:t>
-      </w:r>
-      <w:bookmarkEnd w:id="1"/>
-    </w:p>
-    <w:p>
-      <w:pPr>
-        <w:rPr>
-          <w:rtl/>
-          <w:lang w:bidi="fa-IR"/>
-        </w:rPr>
-      </w:pPr>
-      <w:r>
-        <w:rPr>
-          <w:rtl/>
-          <w:lang w:bidi="fa-IR"/>
-        </w:rPr>
-        <w:br w:type="page"/>
-      </w:r>
-    </w:p>
-    <w:p>
-      <w:pPr>
-        <w:pStyle w:val="Heading1"/>
-        <w:bidi/>
-        <w:rPr>
-          <w:rFonts w:cs="B Shiraz"/>
-          <w:rtl/>
-          <w:lang w:bidi="fa-IR"/>
-        </w:rPr>
-      </w:pPr>
-      <w:bookmarkStart w:id="2" w:name="_Toc166055051"/>
+      <w:bookmarkStart w:id="2" w:name="_Toc166839146"/>
       <w:r>
         <w:rPr>
           <w:rFonts w:cs="B Shiraz" w:hint="cs"/>
@@ -5302,6 +5872,7 @@
       <w:r>
         <w:rPr>
           <w:rFonts w:cs="B Roya"/>
+          <w:noProof/>
           <w:rtl/>
           <w:lang w:bidi="fa-IR"/>
         </w:rPr>
@@ -5321,7 +5892,7 @@
                     <pic:cNvPicPr/>
                   </pic:nvPicPr>
                   <pic:blipFill>
-                    <a:blip r:embed="rId12"/>
+                    <a:blip r:embed="rId15"/>
                     <a:stretch>
                       <a:fillRect/>
                     </a:stretch>
@@ -5346,7 +5917,7 @@
       <w:pPr>
         <w:bidi/>
         <w:rPr>
-          <w:rFonts w:cs="B Roya" w:hint="cs"/>
+          <w:rFonts w:cs="B Roya"/>
           <w:rtl/>
           <w:lang w:bidi="fa-IR"/>
         </w:rPr>
@@ -5395,7 +5966,7 @@
           <w:lang w:bidi="fa-IR"/>
         </w:rPr>
       </w:pPr>
-      <w:bookmarkStart w:id="3" w:name="_Toc166055052"/>
+      <w:bookmarkStart w:id="3" w:name="_Toc166839147"/>
       <w:r>
         <w:rPr>
           <w:rFonts w:cs="B Shiraz" w:hint="cs"/>
@@ -5425,22 +5996,7 @@
     </w:p>
     <w:p>
       <w:pPr>
-        <w:rPr>
-          <w:rtl/>
-          <w:lang w:bidi="fa-IR"/>
-        </w:rPr>
-      </w:pPr>
-      <w:r>
-        <w:rPr>
-          <w:rtl/>
-          <w:lang w:bidi="fa-IR"/>
-        </w:rPr>
-        <w:br w:type="page"/>
-      </w:r>
-    </w:p>
-    <w:p>
-      <w:pPr>
-        <w:pStyle w:val="Heading1"/>
+        <w:pStyle w:val="Heading2"/>
         <w:bidi/>
         <w:rPr>
           <w:rFonts w:cs="B Shiraz"/>
@@ -5448,31 +6004,14 @@
           <w:lang w:bidi="fa-IR"/>
         </w:rPr>
       </w:pPr>
-      <w:bookmarkStart w:id="4" w:name="_Toc166055053"/>
+      <w:bookmarkStart w:id="4" w:name="_Toc166839148"/>
       <w:r>
         <w:rPr>
           <w:rFonts w:cs="B Shiraz" w:hint="cs"/>
           <w:rtl/>
           <w:lang w:bidi="fa-IR"/>
         </w:rPr>
-        <w:lastRenderedPageBreak/>
-        <w:t>سوا</w:t>
-      </w:r>
-      <w:r>
-        <w:rPr>
-          <w:rFonts w:cs="B Shiraz" w:hint="cs"/>
-          <w:rtl/>
-          <w:lang w:bidi="fa-IR"/>
-        </w:rPr>
-        <w:t>ل5</w:t>
-      </w:r>
-      <w:r>
-        <w:rPr>
-          <w:rFonts w:cs="B Shiraz" w:hint="cs"/>
-          <w:rtl/>
-          <w:lang w:bidi="fa-IR"/>
-        </w:rPr>
-        <w:t>)</w:t>
+        <w:t>بخش اول</w:t>
       </w:r>
       <w:bookmarkEnd w:id="4"/>
     </w:p>
@@ -5491,20 +6030,1424 @@
           <w:rtl/>
           <w:lang w:bidi="fa-IR"/>
         </w:rPr>
-        <w:t>در شکل زیر، تصویر اصلی را به همراه مشتق افقی، مشتق عمودی و اندازۀ گرادیان مشاهده می‌کنیم:</w:t>
+        <w:t>برای ایجاد شیفت مکانی خواسته شده، ابتدا تصویر را به حوزه فرکانس می بریم. برای این کار تبدیل فوریه دو بعدی تصویر را محاسبه می کنیم. کرنل شیفت دهنده در حوزه فرکانس به صورت زیر تعریف می شود:</w:t>
       </w:r>
     </w:p>
     <w:p>
       <w:pPr>
         <w:bidi/>
         <w:rPr>
+          <w:rFonts w:eastAsiaTheme="minorEastAsia" w:cs="B Roya"/>
+          <w:rtl/>
+          <w:lang w:bidi="fa-IR"/>
+        </w:rPr>
+      </w:pPr>
+      <m:oMathPara>
+        <m:oMath>
+          <m:r>
+            <w:rPr>
+              <w:rFonts w:ascii="Cambria Math" w:hAnsi="Cambria Math" w:cs="B Roya"/>
+              <w:lang w:bidi="fa-IR"/>
+            </w:rPr>
+            <m:t>k</m:t>
+          </m:r>
+          <m:d>
+            <m:dPr>
+              <m:ctrlPr>
+                <w:rPr>
+                  <w:rFonts w:ascii="Cambria Math" w:hAnsi="Cambria Math" w:cs="B Roya"/>
+                  <w:i/>
+                  <w:lang w:bidi="fa-IR"/>
+                </w:rPr>
+              </m:ctrlPr>
+            </m:dPr>
+            <m:e>
+              <m:sSub>
+                <m:sSubPr>
+                  <m:ctrlPr>
+                    <w:rPr>
+                      <w:rFonts w:ascii="Cambria Math" w:hAnsi="Cambria Math" w:cs="B Roya"/>
+                      <w:i/>
+                      <w:lang w:bidi="fa-IR"/>
+                    </w:rPr>
+                  </m:ctrlPr>
+                </m:sSubPr>
+                <m:e>
+                  <m:r>
+                    <w:rPr>
+                      <w:rFonts w:ascii="Cambria Math" w:hAnsi="Cambria Math" w:cs="B Roya"/>
+                      <w:lang w:bidi="fa-IR"/>
+                    </w:rPr>
+                    <m:t>f</m:t>
+                  </m:r>
+                </m:e>
+                <m:sub>
+                  <m:r>
+                    <w:rPr>
+                      <w:rFonts w:ascii="Cambria Math" w:hAnsi="Cambria Math" w:cs="B Roya"/>
+                      <w:lang w:bidi="fa-IR"/>
+                    </w:rPr>
+                    <m:t>x</m:t>
+                  </m:r>
+                </m:sub>
+              </m:sSub>
+              <m:r>
+                <w:rPr>
+                  <w:rFonts w:ascii="Cambria Math" w:hAnsi="Cambria Math" w:cs="B Roya"/>
+                  <w:lang w:bidi="fa-IR"/>
+                </w:rPr>
+                <m:t xml:space="preserve">, </m:t>
+              </m:r>
+              <m:sSub>
+                <m:sSubPr>
+                  <m:ctrlPr>
+                    <w:rPr>
+                      <w:rFonts w:ascii="Cambria Math" w:hAnsi="Cambria Math" w:cs="B Roya"/>
+                      <w:i/>
+                      <w:lang w:bidi="fa-IR"/>
+                    </w:rPr>
+                  </m:ctrlPr>
+                </m:sSubPr>
+                <m:e>
+                  <m:r>
+                    <w:rPr>
+                      <w:rFonts w:ascii="Cambria Math" w:hAnsi="Cambria Math" w:cs="B Roya"/>
+                      <w:lang w:bidi="fa-IR"/>
+                    </w:rPr>
+                    <m:t>f</m:t>
+                  </m:r>
+                </m:e>
+                <m:sub>
+                  <m:r>
+                    <w:rPr>
+                      <w:rFonts w:ascii="Cambria Math" w:hAnsi="Cambria Math" w:cs="B Roya"/>
+                      <w:lang w:bidi="fa-IR"/>
+                    </w:rPr>
+                    <m:t>y</m:t>
+                  </m:r>
+                </m:sub>
+              </m:sSub>
+            </m:e>
+          </m:d>
+          <m:r>
+            <w:rPr>
+              <w:rFonts w:ascii="Cambria Math" w:hAnsi="Cambria Math" w:cs="B Roya"/>
+              <w:lang w:bidi="fa-IR"/>
+            </w:rPr>
+            <m:t>=</m:t>
+          </m:r>
+          <m:sSup>
+            <m:sSupPr>
+              <m:ctrlPr>
+                <w:rPr>
+                  <w:rFonts w:ascii="Cambria Math" w:hAnsi="Cambria Math" w:cs="B Roya"/>
+                  <w:i/>
+                  <w:lang w:bidi="fa-IR"/>
+                </w:rPr>
+              </m:ctrlPr>
+            </m:sSupPr>
+            <m:e>
+              <m:r>
+                <w:rPr>
+                  <w:rFonts w:ascii="Cambria Math" w:hAnsi="Cambria Math" w:cs="B Roya"/>
+                  <w:lang w:bidi="fa-IR"/>
+                </w:rPr>
+                <m:t>e</m:t>
+              </m:r>
+            </m:e>
+            <m:sup>
+              <m:r>
+                <w:rPr>
+                  <w:rFonts w:ascii="Cambria Math" w:hAnsi="Cambria Math" w:cs="B Roya"/>
+                  <w:lang w:bidi="fa-IR"/>
+                </w:rPr>
+                <m:t>-j2π</m:t>
+              </m:r>
+              <m:d>
+                <m:dPr>
+                  <m:ctrlPr>
+                    <w:rPr>
+                      <w:rFonts w:ascii="Cambria Math" w:hAnsi="Cambria Math" w:cs="B Roya"/>
+                      <w:i/>
+                      <w:lang w:bidi="fa-IR"/>
+                    </w:rPr>
+                  </m:ctrlPr>
+                </m:dPr>
+                <m:e>
+                  <m:sSub>
+                    <m:sSubPr>
+                      <m:ctrlPr>
+                        <w:rPr>
+                          <w:rFonts w:ascii="Cambria Math" w:hAnsi="Cambria Math" w:cs="B Roya"/>
+                          <w:i/>
+                          <w:lang w:bidi="fa-IR"/>
+                        </w:rPr>
+                      </m:ctrlPr>
+                    </m:sSubPr>
+                    <m:e>
+                      <m:r>
+                        <w:rPr>
+                          <w:rFonts w:ascii="Cambria Math" w:hAnsi="Cambria Math" w:cs="B Roya"/>
+                          <w:lang w:bidi="fa-IR"/>
+                        </w:rPr>
+                        <m:t>f</m:t>
+                      </m:r>
+                    </m:e>
+                    <m:sub>
+                      <m:r>
+                        <w:rPr>
+                          <w:rFonts w:ascii="Cambria Math" w:hAnsi="Cambria Math" w:cs="B Roya"/>
+                          <w:lang w:bidi="fa-IR"/>
+                        </w:rPr>
+                        <m:t>x</m:t>
+                      </m:r>
+                    </m:sub>
+                  </m:sSub>
+                  <m:r>
+                    <w:rPr>
+                      <w:rFonts w:ascii="Cambria Math" w:hAnsi="Cambria Math" w:cs="B Roya"/>
+                      <w:lang w:bidi="fa-IR"/>
+                    </w:rPr>
+                    <m:t xml:space="preserve"> </m:t>
+                  </m:r>
+                  <m:sSub>
+                    <m:sSubPr>
+                      <m:ctrlPr>
+                        <w:rPr>
+                          <w:rFonts w:ascii="Cambria Math" w:hAnsi="Cambria Math" w:cs="B Roya"/>
+                          <w:i/>
+                          <w:lang w:bidi="fa-IR"/>
+                        </w:rPr>
+                      </m:ctrlPr>
+                    </m:sSubPr>
+                    <m:e>
+                      <m:r>
+                        <w:rPr>
+                          <w:rFonts w:ascii="Cambria Math" w:hAnsi="Cambria Math" w:cs="B Roya"/>
+                          <w:lang w:bidi="fa-IR"/>
+                        </w:rPr>
+                        <m:t>x</m:t>
+                      </m:r>
+                    </m:e>
+                    <m:sub>
+                      <m:r>
+                        <w:rPr>
+                          <w:rFonts w:ascii="Cambria Math" w:hAnsi="Cambria Math" w:cs="B Roya"/>
+                          <w:lang w:bidi="fa-IR"/>
+                        </w:rPr>
+                        <m:t>0</m:t>
+                      </m:r>
+                    </m:sub>
+                  </m:sSub>
+                  <m:r>
+                    <w:rPr>
+                      <w:rFonts w:ascii="Cambria Math" w:hAnsi="Cambria Math" w:cs="B Roya"/>
+                      <w:lang w:bidi="fa-IR"/>
+                    </w:rPr>
+                    <m:t>+</m:t>
+                  </m:r>
+                  <m:sSub>
+                    <m:sSubPr>
+                      <m:ctrlPr>
+                        <w:rPr>
+                          <w:rFonts w:ascii="Cambria Math" w:hAnsi="Cambria Math" w:cs="B Roya"/>
+                          <w:i/>
+                          <w:lang w:bidi="fa-IR"/>
+                        </w:rPr>
+                      </m:ctrlPr>
+                    </m:sSubPr>
+                    <m:e>
+                      <m:r>
+                        <w:rPr>
+                          <w:rFonts w:ascii="Cambria Math" w:hAnsi="Cambria Math" w:cs="B Roya"/>
+                          <w:lang w:bidi="fa-IR"/>
+                        </w:rPr>
+                        <m:t>f</m:t>
+                      </m:r>
+                    </m:e>
+                    <m:sub>
+                      <m:r>
+                        <w:rPr>
+                          <w:rFonts w:ascii="Cambria Math" w:hAnsi="Cambria Math" w:cs="B Roya"/>
+                          <w:lang w:bidi="fa-IR"/>
+                        </w:rPr>
+                        <m:t>y</m:t>
+                      </m:r>
+                    </m:sub>
+                  </m:sSub>
+                  <m:r>
+                    <w:rPr>
+                      <w:rFonts w:ascii="Cambria Math" w:hAnsi="Cambria Math" w:cs="B Roya"/>
+                      <w:lang w:bidi="fa-IR"/>
+                    </w:rPr>
+                    <m:t xml:space="preserve"> </m:t>
+                  </m:r>
+                  <m:sSub>
+                    <m:sSubPr>
+                      <m:ctrlPr>
+                        <w:rPr>
+                          <w:rFonts w:ascii="Cambria Math" w:hAnsi="Cambria Math" w:cs="B Roya"/>
+                          <w:i/>
+                          <w:lang w:bidi="fa-IR"/>
+                        </w:rPr>
+                      </m:ctrlPr>
+                    </m:sSubPr>
+                    <m:e>
+                      <m:r>
+                        <w:rPr>
+                          <w:rFonts w:ascii="Cambria Math" w:hAnsi="Cambria Math" w:cs="B Roya"/>
+                          <w:lang w:bidi="fa-IR"/>
+                        </w:rPr>
+                        <m:t>y</m:t>
+                      </m:r>
+                    </m:e>
+                    <m:sub>
+                      <m:r>
+                        <w:rPr>
+                          <w:rFonts w:ascii="Cambria Math" w:hAnsi="Cambria Math" w:cs="B Roya"/>
+                          <w:lang w:bidi="fa-IR"/>
+                        </w:rPr>
+                        <m:t>0</m:t>
+                      </m:r>
+                    </m:sub>
+                  </m:sSub>
+                </m:e>
+              </m:d>
+            </m:sup>
+          </m:sSup>
+        </m:oMath>
+      </m:oMathPara>
+    </w:p>
+    <w:p>
+      <w:pPr>
+        <w:bidi/>
+        <w:rPr>
+          <w:rFonts w:eastAsiaTheme="minorEastAsia" w:cs="B Roya"/>
+          <w:rtl/>
+          <w:lang w:bidi="fa-IR"/>
+        </w:rPr>
+      </w:pPr>
+      <w:r>
+        <w:rPr>
+          <w:rFonts w:eastAsiaTheme="minorEastAsia" w:cs="B Roya" w:hint="cs"/>
+          <w:rtl/>
+          <w:lang w:bidi="fa-IR"/>
+        </w:rPr>
+        <w:t xml:space="preserve">که </w:t>
+      </w:r>
+      <m:oMath>
+        <m:sSub>
+          <m:sSubPr>
+            <m:ctrlPr>
+              <w:rPr>
+                <w:rFonts w:ascii="Cambria Math" w:eastAsiaTheme="minorEastAsia" w:hAnsi="Cambria Math" w:cs="B Roya"/>
+                <w:i/>
+                <w:lang w:bidi="fa-IR"/>
+              </w:rPr>
+            </m:ctrlPr>
+          </m:sSubPr>
+          <m:e>
+            <m:r>
+              <w:rPr>
+                <w:rFonts w:ascii="Cambria Math" w:eastAsiaTheme="minorEastAsia" w:hAnsi="Cambria Math" w:cs="B Roya"/>
+                <w:lang w:bidi="fa-IR"/>
+              </w:rPr>
+              <m:t>x</m:t>
+            </m:r>
+          </m:e>
+          <m:sub>
+            <m:r>
+              <w:rPr>
+                <w:rFonts w:ascii="Cambria Math" w:eastAsiaTheme="minorEastAsia" w:hAnsi="Cambria Math" w:cs="B Roya"/>
+                <w:lang w:bidi="fa-IR"/>
+              </w:rPr>
+              <m:t>0</m:t>
+            </m:r>
+          </m:sub>
+        </m:sSub>
+      </m:oMath>
+      <w:r>
+        <w:rPr>
+          <w:rFonts w:eastAsiaTheme="minorEastAsia" w:cs="B Roya" w:hint="cs"/>
+          <w:rtl/>
+          <w:lang w:bidi="fa-IR"/>
+        </w:rPr>
+        <w:t xml:space="preserve"> و  </w:t>
+      </w:r>
+      <m:oMath>
+        <m:sSub>
+          <m:sSubPr>
+            <m:ctrlPr>
+              <w:rPr>
+                <w:rFonts w:ascii="Cambria Math" w:eastAsiaTheme="minorEastAsia" w:hAnsi="Cambria Math" w:cs="B Roya"/>
+                <w:i/>
+                <w:lang w:bidi="fa-IR"/>
+              </w:rPr>
+            </m:ctrlPr>
+          </m:sSubPr>
+          <m:e>
+            <m:r>
+              <w:rPr>
+                <w:rFonts w:ascii="Cambria Math" w:eastAsiaTheme="minorEastAsia" w:hAnsi="Cambria Math" w:cs="B Roya"/>
+                <w:lang w:bidi="fa-IR"/>
+              </w:rPr>
+              <m:t>y</m:t>
+            </m:r>
+          </m:e>
+          <m:sub>
+            <m:r>
+              <w:rPr>
+                <w:rFonts w:ascii="Cambria Math" w:eastAsiaTheme="minorEastAsia" w:hAnsi="Cambria Math" w:cs="B Roya"/>
+                <w:lang w:bidi="fa-IR"/>
+              </w:rPr>
+              <m:t>0</m:t>
+            </m:r>
+          </m:sub>
+        </m:sSub>
+      </m:oMath>
+      <w:r>
+        <w:rPr>
+          <w:rFonts w:eastAsiaTheme="minorEastAsia" w:cs="B Roya" w:hint="cs"/>
+          <w:rtl/>
+          <w:lang w:bidi="fa-IR"/>
+        </w:rPr>
+        <w:t xml:space="preserve"> مقدار شیفت مکانی در جهت </w:t>
+      </w:r>
+      <m:oMath>
+        <m:r>
+          <w:rPr>
+            <w:rFonts w:ascii="Cambria Math" w:eastAsiaTheme="minorEastAsia" w:hAnsi="Cambria Math" w:cs="B Roya"/>
+            <w:lang w:bidi="fa-IR"/>
+          </w:rPr>
+          <m:t>x</m:t>
+        </m:r>
+      </m:oMath>
+      <w:r>
+        <w:rPr>
+          <w:rFonts w:eastAsiaTheme="minorEastAsia" w:cs="B Roya" w:hint="cs"/>
+          <w:rtl/>
+          <w:lang w:bidi="fa-IR"/>
+        </w:rPr>
+        <w:t xml:space="preserve"> و </w:t>
+      </w:r>
+      <m:oMath>
+        <m:r>
+          <w:rPr>
+            <w:rFonts w:ascii="Cambria Math" w:eastAsiaTheme="minorEastAsia" w:hAnsi="Cambria Math" w:cs="B Roya"/>
+            <w:lang w:bidi="fa-IR"/>
+          </w:rPr>
+          <m:t>y</m:t>
+        </m:r>
+      </m:oMath>
+      <w:r>
+        <w:rPr>
+          <w:rFonts w:eastAsiaTheme="minorEastAsia" w:cs="B Roya" w:hint="cs"/>
+          <w:rtl/>
+          <w:lang w:bidi="fa-IR"/>
+        </w:rPr>
+        <w:t xml:space="preserve"> را مشخص می کنند. با ضرب کردن این کرنل در تصویر (حوزه فرکانس) و محاسبه وارون تبدیل فوریه دو بعدی تصویر حاصل در حوزه مکان را به دست می آوریم.</w:t>
+      </w:r>
+    </w:p>
+    <w:p>
+      <w:pPr>
+        <w:bidi/>
+        <w:jc w:val="center"/>
+        <w:rPr>
+          <w:rFonts w:cs="B Roya"/>
+          <w:i/>
+          <w:rtl/>
+          <w:lang w:bidi="fa-IR"/>
+        </w:rPr>
+      </w:pPr>
+      <w:r>
+        <w:rPr>
+          <w:rFonts w:cs="B Roya"/>
+          <w:i/>
+          <w:rtl/>
+          <w:lang w:bidi="fa-IR"/>
+        </w:rPr>
+        <w:drawing>
+          <wp:inline distT="0" distB="0" distL="0" distR="0" wp14:anchorId="26124AD0" wp14:editId="0394696C">
+            <wp:extent cx="4203551" cy="2112818"/>
+            <wp:effectExtent l="0" t="0" r="6985" b="1905"/>
+            <wp:docPr id="452831307" name="Picture 1"/>
+            <wp:cNvGraphicFramePr>
+              <a:graphicFrameLocks xmlns:a="http://schemas.openxmlformats.org/drawingml/2006/main" noChangeAspect="1"/>
+            </wp:cNvGraphicFramePr>
+            <a:graphic xmlns:a="http://schemas.openxmlformats.org/drawingml/2006/main">
+              <a:graphicData uri="http://schemas.openxmlformats.org/drawingml/2006/picture">
+                <pic:pic xmlns:pic="http://schemas.openxmlformats.org/drawingml/2006/picture">
+                  <pic:nvPicPr>
+                    <pic:cNvPr id="452831307" name=""/>
+                    <pic:cNvPicPr/>
+                  </pic:nvPicPr>
+                  <pic:blipFill>
+                    <a:blip r:embed="rId16"/>
+                    <a:stretch>
+                      <a:fillRect/>
+                    </a:stretch>
+                  </pic:blipFill>
+                  <pic:spPr>
+                    <a:xfrm>
+                      <a:off x="0" y="0"/>
+                      <a:ext cx="4237713" cy="2129989"/>
+                    </a:xfrm>
+                    <a:prstGeom prst="rect">
+                      <a:avLst/>
+                    </a:prstGeom>
+                  </pic:spPr>
+                </pic:pic>
+              </a:graphicData>
+            </a:graphic>
+          </wp:inline>
+        </w:drawing>
+      </w:r>
+    </w:p>
+    <w:p>
+      <w:pPr>
+        <w:bidi/>
+        <w:rPr>
+          <w:rFonts w:cs="B Roya"/>
+          <w:i/>
+          <w:rtl/>
+          <w:lang w:bidi="fa-IR"/>
+        </w:rPr>
+      </w:pPr>
+      <w:r>
+        <w:rPr>
           <w:rFonts w:cs="B Roya" w:hint="cs"/>
-          <w:lang w:bidi="fa-IR"/>
-        </w:rPr>
-      </w:pPr>
-      <w:r>
+          <w:i/>
+          <w:rtl/>
+          <w:lang w:bidi="fa-IR"/>
+        </w:rPr>
+        <w:t>اندازه و فاز فیلتر (کرنل) استفاده شده در شکل زیر مشاهده می کنیم.</w:t>
+      </w:r>
+    </w:p>
+    <w:p>
+      <w:pPr>
+        <w:bidi/>
+        <w:jc w:val="center"/>
         <w:rPr>
           <w:rFonts w:cs="B Roya"/>
+          <w:i/>
+          <w:rtl/>
+          <w:lang w:bidi="fa-IR"/>
+        </w:rPr>
+      </w:pPr>
+      <w:r>
+        <w:rPr>
+          <w:rFonts w:cs="B Roya"/>
+          <w:i/>
+          <w:rtl/>
+          <w:lang w:bidi="fa-IR"/>
+        </w:rPr>
+        <w:drawing>
+          <wp:inline distT="0" distB="0" distL="0" distR="0" wp14:anchorId="000BABEC" wp14:editId="2EF9C3E3">
+            <wp:extent cx="4172756" cy="2057400"/>
+            <wp:effectExtent l="0" t="0" r="0" b="0"/>
+            <wp:docPr id="2054283647" name="Picture 1"/>
+            <wp:cNvGraphicFramePr>
+              <a:graphicFrameLocks xmlns:a="http://schemas.openxmlformats.org/drawingml/2006/main" noChangeAspect="1"/>
+            </wp:cNvGraphicFramePr>
+            <a:graphic xmlns:a="http://schemas.openxmlformats.org/drawingml/2006/main">
+              <a:graphicData uri="http://schemas.openxmlformats.org/drawingml/2006/picture">
+                <pic:pic xmlns:pic="http://schemas.openxmlformats.org/drawingml/2006/picture">
+                  <pic:nvPicPr>
+                    <pic:cNvPr id="2054283647" name=""/>
+                    <pic:cNvPicPr/>
+                  </pic:nvPicPr>
+                  <pic:blipFill>
+                    <a:blip r:embed="rId17"/>
+                    <a:stretch>
+                      <a:fillRect/>
+                    </a:stretch>
+                  </pic:blipFill>
+                  <pic:spPr>
+                    <a:xfrm>
+                      <a:off x="0" y="0"/>
+                      <a:ext cx="4223303" cy="2082323"/>
+                    </a:xfrm>
+                    <a:prstGeom prst="rect">
+                      <a:avLst/>
+                    </a:prstGeom>
+                  </pic:spPr>
+                </pic:pic>
+              </a:graphicData>
+            </a:graphic>
+          </wp:inline>
+        </w:drawing>
+      </w:r>
+    </w:p>
+    <w:p>
+      <w:pPr>
+        <w:bidi/>
+        <w:rPr>
+          <w:rFonts w:cs="B Roya"/>
+          <w:i/>
+          <w:rtl/>
+          <w:lang w:bidi="fa-IR"/>
+        </w:rPr>
+      </w:pPr>
+      <w:r>
+        <w:rPr>
+          <w:rFonts w:cs="B Roya" w:hint="cs"/>
+          <w:i/>
+          <w:rtl/>
+          <w:lang w:bidi="fa-IR"/>
+        </w:rPr>
+        <w:t>همان طور که انتظار داشتیم، شکل بالا روابط زیر را به خوبی نمایش می دهند</w:t>
+      </w:r>
+    </w:p>
+    <w:p>
+      <w:pPr>
+        <w:bidi/>
+        <w:rPr>
+          <w:rFonts w:eastAsiaTheme="minorEastAsia" w:cs="B Roya"/>
+          <w:rtl/>
+          <w:lang w:bidi="fa-IR"/>
+        </w:rPr>
+      </w:pPr>
+      <m:oMathPara>
+        <m:oMath>
+          <m:r>
+            <w:rPr>
+              <w:rFonts w:ascii="Cambria Math" w:hAnsi="Cambria Math" w:cs="B Roya"/>
+              <w:lang w:bidi="fa-IR"/>
+            </w:rPr>
+            <m:t>k</m:t>
+          </m:r>
+          <m:d>
+            <m:dPr>
+              <m:ctrlPr>
+                <w:rPr>
+                  <w:rFonts w:ascii="Cambria Math" w:hAnsi="Cambria Math" w:cs="B Roya"/>
+                  <w:i/>
+                  <w:lang w:bidi="fa-IR"/>
+                </w:rPr>
+              </m:ctrlPr>
+            </m:dPr>
+            <m:e>
+              <m:sSub>
+                <m:sSubPr>
+                  <m:ctrlPr>
+                    <w:rPr>
+                      <w:rFonts w:ascii="Cambria Math" w:hAnsi="Cambria Math" w:cs="B Roya"/>
+                      <w:i/>
+                      <w:lang w:bidi="fa-IR"/>
+                    </w:rPr>
+                  </m:ctrlPr>
+                </m:sSubPr>
+                <m:e>
+                  <m:r>
+                    <w:rPr>
+                      <w:rFonts w:ascii="Cambria Math" w:hAnsi="Cambria Math" w:cs="B Roya"/>
+                      <w:lang w:bidi="fa-IR"/>
+                    </w:rPr>
+                    <m:t>f</m:t>
+                  </m:r>
+                </m:e>
+                <m:sub>
+                  <m:r>
+                    <w:rPr>
+                      <w:rFonts w:ascii="Cambria Math" w:hAnsi="Cambria Math" w:cs="B Roya"/>
+                      <w:lang w:bidi="fa-IR"/>
+                    </w:rPr>
+                    <m:t>x</m:t>
+                  </m:r>
+                </m:sub>
+              </m:sSub>
+              <m:r>
+                <w:rPr>
+                  <w:rFonts w:ascii="Cambria Math" w:hAnsi="Cambria Math" w:cs="B Roya"/>
+                  <w:lang w:bidi="fa-IR"/>
+                </w:rPr>
+                <m:t xml:space="preserve">, </m:t>
+              </m:r>
+              <m:sSub>
+                <m:sSubPr>
+                  <m:ctrlPr>
+                    <w:rPr>
+                      <w:rFonts w:ascii="Cambria Math" w:hAnsi="Cambria Math" w:cs="B Roya"/>
+                      <w:i/>
+                      <w:lang w:bidi="fa-IR"/>
+                    </w:rPr>
+                  </m:ctrlPr>
+                </m:sSubPr>
+                <m:e>
+                  <m:r>
+                    <w:rPr>
+                      <w:rFonts w:ascii="Cambria Math" w:hAnsi="Cambria Math" w:cs="B Roya"/>
+                      <w:lang w:bidi="fa-IR"/>
+                    </w:rPr>
+                    <m:t>f</m:t>
+                  </m:r>
+                </m:e>
+                <m:sub>
+                  <m:r>
+                    <w:rPr>
+                      <w:rFonts w:ascii="Cambria Math" w:hAnsi="Cambria Math" w:cs="B Roya"/>
+                      <w:lang w:bidi="fa-IR"/>
+                    </w:rPr>
+                    <m:t>y</m:t>
+                  </m:r>
+                </m:sub>
+              </m:sSub>
+            </m:e>
+          </m:d>
+          <m:r>
+            <w:rPr>
+              <w:rFonts w:ascii="Cambria Math" w:hAnsi="Cambria Math" w:cs="B Roya"/>
+              <w:lang w:bidi="fa-IR"/>
+            </w:rPr>
+            <m:t>=</m:t>
+          </m:r>
+          <m:sSup>
+            <m:sSupPr>
+              <m:ctrlPr>
+                <w:rPr>
+                  <w:rFonts w:ascii="Cambria Math" w:hAnsi="Cambria Math" w:cs="B Roya"/>
+                  <w:i/>
+                  <w:lang w:bidi="fa-IR"/>
+                </w:rPr>
+              </m:ctrlPr>
+            </m:sSupPr>
+            <m:e>
+              <m:r>
+                <w:rPr>
+                  <w:rFonts w:ascii="Cambria Math" w:hAnsi="Cambria Math" w:cs="B Roya"/>
+                  <w:lang w:bidi="fa-IR"/>
+                </w:rPr>
+                <m:t>e</m:t>
+              </m:r>
+            </m:e>
+            <m:sup>
+              <m:r>
+                <w:rPr>
+                  <w:rFonts w:ascii="Cambria Math" w:hAnsi="Cambria Math" w:cs="B Roya"/>
+                  <w:lang w:bidi="fa-IR"/>
+                </w:rPr>
+                <m:t>-j2π</m:t>
+              </m:r>
+              <m:d>
+                <m:dPr>
+                  <m:ctrlPr>
+                    <w:rPr>
+                      <w:rFonts w:ascii="Cambria Math" w:hAnsi="Cambria Math" w:cs="B Roya"/>
+                      <w:i/>
+                      <w:lang w:bidi="fa-IR"/>
+                    </w:rPr>
+                  </m:ctrlPr>
+                </m:dPr>
+                <m:e>
+                  <m:sSub>
+                    <m:sSubPr>
+                      <m:ctrlPr>
+                        <w:rPr>
+                          <w:rFonts w:ascii="Cambria Math" w:hAnsi="Cambria Math" w:cs="B Roya"/>
+                          <w:i/>
+                          <w:lang w:bidi="fa-IR"/>
+                        </w:rPr>
+                      </m:ctrlPr>
+                    </m:sSubPr>
+                    <m:e>
+                      <m:r>
+                        <w:rPr>
+                          <w:rFonts w:ascii="Cambria Math" w:hAnsi="Cambria Math" w:cs="B Roya"/>
+                          <w:lang w:bidi="fa-IR"/>
+                        </w:rPr>
+                        <m:t>f</m:t>
+                      </m:r>
+                    </m:e>
+                    <m:sub>
+                      <m:r>
+                        <w:rPr>
+                          <w:rFonts w:ascii="Cambria Math" w:hAnsi="Cambria Math" w:cs="B Roya"/>
+                          <w:lang w:bidi="fa-IR"/>
+                        </w:rPr>
+                        <m:t>x</m:t>
+                      </m:r>
+                    </m:sub>
+                  </m:sSub>
+                  <m:r>
+                    <w:rPr>
+                      <w:rFonts w:ascii="Cambria Math" w:hAnsi="Cambria Math" w:cs="B Roya"/>
+                      <w:lang w:bidi="fa-IR"/>
+                    </w:rPr>
+                    <m:t xml:space="preserve"> </m:t>
+                  </m:r>
+                  <m:sSub>
+                    <m:sSubPr>
+                      <m:ctrlPr>
+                        <w:rPr>
+                          <w:rFonts w:ascii="Cambria Math" w:hAnsi="Cambria Math" w:cs="B Roya"/>
+                          <w:i/>
+                          <w:lang w:bidi="fa-IR"/>
+                        </w:rPr>
+                      </m:ctrlPr>
+                    </m:sSubPr>
+                    <m:e>
+                      <m:r>
+                        <w:rPr>
+                          <w:rFonts w:ascii="Cambria Math" w:hAnsi="Cambria Math" w:cs="B Roya"/>
+                          <w:lang w:bidi="fa-IR"/>
+                        </w:rPr>
+                        <m:t>x</m:t>
+                      </m:r>
+                    </m:e>
+                    <m:sub>
+                      <m:r>
+                        <w:rPr>
+                          <w:rFonts w:ascii="Cambria Math" w:hAnsi="Cambria Math" w:cs="B Roya"/>
+                          <w:lang w:bidi="fa-IR"/>
+                        </w:rPr>
+                        <m:t>0</m:t>
+                      </m:r>
+                    </m:sub>
+                  </m:sSub>
+                  <m:r>
+                    <w:rPr>
+                      <w:rFonts w:ascii="Cambria Math" w:hAnsi="Cambria Math" w:cs="B Roya"/>
+                      <w:lang w:bidi="fa-IR"/>
+                    </w:rPr>
+                    <m:t>+</m:t>
+                  </m:r>
+                  <m:sSub>
+                    <m:sSubPr>
+                      <m:ctrlPr>
+                        <w:rPr>
+                          <w:rFonts w:ascii="Cambria Math" w:hAnsi="Cambria Math" w:cs="B Roya"/>
+                          <w:i/>
+                          <w:lang w:bidi="fa-IR"/>
+                        </w:rPr>
+                      </m:ctrlPr>
+                    </m:sSubPr>
+                    <m:e>
+                      <m:r>
+                        <w:rPr>
+                          <w:rFonts w:ascii="Cambria Math" w:hAnsi="Cambria Math" w:cs="B Roya"/>
+                          <w:lang w:bidi="fa-IR"/>
+                        </w:rPr>
+                        <m:t>f</m:t>
+                      </m:r>
+                    </m:e>
+                    <m:sub>
+                      <m:r>
+                        <w:rPr>
+                          <w:rFonts w:ascii="Cambria Math" w:hAnsi="Cambria Math" w:cs="B Roya"/>
+                          <w:lang w:bidi="fa-IR"/>
+                        </w:rPr>
+                        <m:t>y</m:t>
+                      </m:r>
+                    </m:sub>
+                  </m:sSub>
+                  <m:r>
+                    <w:rPr>
+                      <w:rFonts w:ascii="Cambria Math" w:hAnsi="Cambria Math" w:cs="B Roya"/>
+                      <w:lang w:bidi="fa-IR"/>
+                    </w:rPr>
+                    <m:t xml:space="preserve"> </m:t>
+                  </m:r>
+                  <m:sSub>
+                    <m:sSubPr>
+                      <m:ctrlPr>
+                        <w:rPr>
+                          <w:rFonts w:ascii="Cambria Math" w:hAnsi="Cambria Math" w:cs="B Roya"/>
+                          <w:i/>
+                          <w:lang w:bidi="fa-IR"/>
+                        </w:rPr>
+                      </m:ctrlPr>
+                    </m:sSubPr>
+                    <m:e>
+                      <m:r>
+                        <w:rPr>
+                          <w:rFonts w:ascii="Cambria Math" w:hAnsi="Cambria Math" w:cs="B Roya"/>
+                          <w:lang w:bidi="fa-IR"/>
+                        </w:rPr>
+                        <m:t>y</m:t>
+                      </m:r>
+                    </m:e>
+                    <m:sub>
+                      <m:r>
+                        <w:rPr>
+                          <w:rFonts w:ascii="Cambria Math" w:hAnsi="Cambria Math" w:cs="B Roya"/>
+                          <w:lang w:bidi="fa-IR"/>
+                        </w:rPr>
+                        <m:t>0</m:t>
+                      </m:r>
+                    </m:sub>
+                  </m:sSub>
+                </m:e>
+              </m:d>
+            </m:sup>
+          </m:sSup>
+          <m:r>
+            <w:rPr>
+              <w:rFonts w:ascii="Cambria Math" w:hAnsi="Cambria Math" w:cs="B Roya"/>
+              <w:lang w:bidi="fa-IR"/>
+            </w:rPr>
+            <m:t xml:space="preserve"> ⇒</m:t>
+          </m:r>
+          <m:d>
+            <m:dPr>
+              <m:begChr m:val="|"/>
+              <m:endChr m:val="|"/>
+              <m:ctrlPr>
+                <w:rPr>
+                  <w:rFonts w:ascii="Cambria Math" w:hAnsi="Cambria Math" w:cs="B Roya"/>
+                  <w:i/>
+                  <w:lang w:bidi="fa-IR"/>
+                </w:rPr>
+              </m:ctrlPr>
+            </m:dPr>
+            <m:e>
+              <m:r>
+                <w:rPr>
+                  <w:rFonts w:ascii="Cambria Math" w:hAnsi="Cambria Math" w:cs="B Roya"/>
+                  <w:lang w:bidi="fa-IR"/>
+                </w:rPr>
+                <m:t>k</m:t>
+              </m:r>
+            </m:e>
+          </m:d>
+          <m:r>
+            <w:rPr>
+              <w:rFonts w:ascii="Cambria Math" w:hAnsi="Cambria Math" w:cs="B Roya"/>
+              <w:lang w:bidi="fa-IR"/>
+            </w:rPr>
+            <m:t>=1   ,   ∠k=</m:t>
+          </m:r>
+          <m:r>
+            <w:rPr>
+              <w:rFonts w:ascii="Cambria Math" w:hAnsi="Cambria Math" w:cs="B Roya"/>
+              <w:lang w:bidi="fa-IR"/>
+            </w:rPr>
+            <m:t>2π</m:t>
+          </m:r>
+          <m:d>
+            <m:dPr>
+              <m:ctrlPr>
+                <w:rPr>
+                  <w:rFonts w:ascii="Cambria Math" w:hAnsi="Cambria Math" w:cs="B Roya"/>
+                  <w:i/>
+                  <w:lang w:bidi="fa-IR"/>
+                </w:rPr>
+              </m:ctrlPr>
+            </m:dPr>
+            <m:e>
+              <m:sSub>
+                <m:sSubPr>
+                  <m:ctrlPr>
+                    <w:rPr>
+                      <w:rFonts w:ascii="Cambria Math" w:hAnsi="Cambria Math" w:cs="B Roya"/>
+                      <w:i/>
+                      <w:lang w:bidi="fa-IR"/>
+                    </w:rPr>
+                  </m:ctrlPr>
+                </m:sSubPr>
+                <m:e>
+                  <m:r>
+                    <w:rPr>
+                      <w:rFonts w:ascii="Cambria Math" w:hAnsi="Cambria Math" w:cs="B Roya"/>
+                      <w:lang w:bidi="fa-IR"/>
+                    </w:rPr>
+                    <m:t>f</m:t>
+                  </m:r>
+                </m:e>
+                <m:sub>
+                  <m:r>
+                    <w:rPr>
+                      <w:rFonts w:ascii="Cambria Math" w:hAnsi="Cambria Math" w:cs="B Roya"/>
+                      <w:lang w:bidi="fa-IR"/>
+                    </w:rPr>
+                    <m:t>x</m:t>
+                  </m:r>
+                </m:sub>
+              </m:sSub>
+              <m:r>
+                <w:rPr>
+                  <w:rFonts w:ascii="Cambria Math" w:hAnsi="Cambria Math" w:cs="B Roya"/>
+                  <w:lang w:bidi="fa-IR"/>
+                </w:rPr>
+                <m:t xml:space="preserve"> </m:t>
+              </m:r>
+              <m:sSub>
+                <m:sSubPr>
+                  <m:ctrlPr>
+                    <w:rPr>
+                      <w:rFonts w:ascii="Cambria Math" w:hAnsi="Cambria Math" w:cs="B Roya"/>
+                      <w:i/>
+                      <w:lang w:bidi="fa-IR"/>
+                    </w:rPr>
+                  </m:ctrlPr>
+                </m:sSubPr>
+                <m:e>
+                  <m:r>
+                    <w:rPr>
+                      <w:rFonts w:ascii="Cambria Math" w:hAnsi="Cambria Math" w:cs="B Roya"/>
+                      <w:lang w:bidi="fa-IR"/>
+                    </w:rPr>
+                    <m:t>x</m:t>
+                  </m:r>
+                </m:e>
+                <m:sub>
+                  <m:r>
+                    <w:rPr>
+                      <w:rFonts w:ascii="Cambria Math" w:hAnsi="Cambria Math" w:cs="B Roya"/>
+                      <w:lang w:bidi="fa-IR"/>
+                    </w:rPr>
+                    <m:t>0</m:t>
+                  </m:r>
+                </m:sub>
+              </m:sSub>
+              <m:r>
+                <w:rPr>
+                  <w:rFonts w:ascii="Cambria Math" w:hAnsi="Cambria Math" w:cs="B Roya"/>
+                  <w:lang w:bidi="fa-IR"/>
+                </w:rPr>
+                <m:t>+</m:t>
+              </m:r>
+              <m:sSub>
+                <m:sSubPr>
+                  <m:ctrlPr>
+                    <w:rPr>
+                      <w:rFonts w:ascii="Cambria Math" w:hAnsi="Cambria Math" w:cs="B Roya"/>
+                      <w:i/>
+                      <w:lang w:bidi="fa-IR"/>
+                    </w:rPr>
+                  </m:ctrlPr>
+                </m:sSubPr>
+                <m:e>
+                  <m:r>
+                    <w:rPr>
+                      <w:rFonts w:ascii="Cambria Math" w:hAnsi="Cambria Math" w:cs="B Roya"/>
+                      <w:lang w:bidi="fa-IR"/>
+                    </w:rPr>
+                    <m:t>f</m:t>
+                  </m:r>
+                </m:e>
+                <m:sub>
+                  <m:r>
+                    <w:rPr>
+                      <w:rFonts w:ascii="Cambria Math" w:hAnsi="Cambria Math" w:cs="B Roya"/>
+                      <w:lang w:bidi="fa-IR"/>
+                    </w:rPr>
+                    <m:t>y</m:t>
+                  </m:r>
+                </m:sub>
+              </m:sSub>
+              <m:r>
+                <w:rPr>
+                  <w:rFonts w:ascii="Cambria Math" w:hAnsi="Cambria Math" w:cs="B Roya"/>
+                  <w:lang w:bidi="fa-IR"/>
+                </w:rPr>
+                <m:t xml:space="preserve"> </m:t>
+              </m:r>
+              <m:sSub>
+                <m:sSubPr>
+                  <m:ctrlPr>
+                    <w:rPr>
+                      <w:rFonts w:ascii="Cambria Math" w:hAnsi="Cambria Math" w:cs="B Roya"/>
+                      <w:i/>
+                      <w:lang w:bidi="fa-IR"/>
+                    </w:rPr>
+                  </m:ctrlPr>
+                </m:sSubPr>
+                <m:e>
+                  <m:r>
+                    <w:rPr>
+                      <w:rFonts w:ascii="Cambria Math" w:hAnsi="Cambria Math" w:cs="B Roya"/>
+                      <w:lang w:bidi="fa-IR"/>
+                    </w:rPr>
+                    <m:t>y</m:t>
+                  </m:r>
+                </m:e>
+                <m:sub>
+                  <m:r>
+                    <w:rPr>
+                      <w:rFonts w:ascii="Cambria Math" w:hAnsi="Cambria Math" w:cs="B Roya"/>
+                      <w:lang w:bidi="fa-IR"/>
+                    </w:rPr>
+                    <m:t>0</m:t>
+                  </m:r>
+                </m:sub>
+              </m:sSub>
+            </m:e>
+          </m:d>
+          <m:r>
+            <w:rPr>
+              <w:rFonts w:ascii="Cambria Math" w:hAnsi="Cambria Math" w:cs="B Roya"/>
+              <w:lang w:bidi="fa-IR"/>
+            </w:rPr>
+            <m:t xml:space="preserve"> </m:t>
+          </m:r>
+        </m:oMath>
+      </m:oMathPara>
+    </w:p>
+    <w:p>
+      <w:pPr>
+        <w:bidi/>
+        <w:rPr>
+          <w:rFonts w:cs="B Roya"/>
+          <w:i/>
+          <w:lang w:bidi="fa-IR"/>
+        </w:rPr>
+      </w:pPr>
+    </w:p>
+    <w:p>
+      <w:pPr>
+        <w:bidi/>
+        <w:rPr>
+          <w:rFonts w:cs="B Roya"/>
+          <w:i/>
+          <w:rtl/>
+          <w:lang w:bidi="fa-IR"/>
+        </w:rPr>
+      </w:pPr>
+    </w:p>
+    <w:p>
+      <w:pPr>
+        <w:pStyle w:val="Heading2"/>
+        <w:bidi/>
+        <w:rPr>
+          <w:rFonts w:cs="B Shiraz"/>
+          <w:rtl/>
+          <w:lang w:bidi="fa-IR"/>
+        </w:rPr>
+      </w:pPr>
+      <w:bookmarkStart w:id="5" w:name="_Toc166839149"/>
+      <w:r>
+        <w:rPr>
+          <w:rFonts w:cs="B Shiraz" w:hint="cs"/>
+          <w:rtl/>
+          <w:lang w:bidi="fa-IR"/>
+        </w:rPr>
+        <w:lastRenderedPageBreak/>
+        <w:t>بخش دوم</w:t>
+      </w:r>
+      <w:bookmarkEnd w:id="5"/>
+    </w:p>
+    <w:p>
+      <w:pPr>
+        <w:bidi/>
+        <w:rPr>
+          <w:rFonts w:cs="B Roya"/>
+          <w:rtl/>
+          <w:lang w:bidi="fa-IR"/>
+        </w:rPr>
+      </w:pPr>
+      <w:r>
+        <w:rPr>
+          <w:rFonts w:cs="B Roya" w:hint="cs"/>
+          <w:rtl/>
+          <w:lang w:bidi="fa-IR"/>
+        </w:rPr>
+        <w:t>با استفاده از تابع آماده متلب، تصویر دوران یافته را به دست آورده و نمایش می دهیم.</w:t>
+      </w:r>
+    </w:p>
+    <w:p>
+      <w:pPr>
+        <w:bidi/>
+        <w:jc w:val="center"/>
+        <w:rPr>
+          <w:rFonts w:cs="B Roya"/>
+          <w:rtl/>
+          <w:lang w:bidi="fa-IR"/>
+        </w:rPr>
+      </w:pPr>
+      <w:r>
+        <w:rPr>
+          <w:rFonts w:cs="B Roya"/>
+          <w:rtl/>
+          <w:lang w:bidi="fa-IR"/>
+        </w:rPr>
+        <w:drawing>
+          <wp:inline distT="0" distB="0" distL="0" distR="0" wp14:anchorId="2D125BE0" wp14:editId="4E0C53AD">
+            <wp:extent cx="3592295" cy="1780309"/>
+            <wp:effectExtent l="0" t="0" r="8255" b="0"/>
+            <wp:docPr id="1666969847" name="Picture 1"/>
+            <wp:cNvGraphicFramePr>
+              <a:graphicFrameLocks xmlns:a="http://schemas.openxmlformats.org/drawingml/2006/main" noChangeAspect="1"/>
+            </wp:cNvGraphicFramePr>
+            <a:graphic xmlns:a="http://schemas.openxmlformats.org/drawingml/2006/main">
+              <a:graphicData uri="http://schemas.openxmlformats.org/drawingml/2006/picture">
+                <pic:pic xmlns:pic="http://schemas.openxmlformats.org/drawingml/2006/picture">
+                  <pic:nvPicPr>
+                    <pic:cNvPr id="1666969847" name=""/>
+                    <pic:cNvPicPr/>
+                  </pic:nvPicPr>
+                  <pic:blipFill>
+                    <a:blip r:embed="rId18"/>
+                    <a:stretch>
+                      <a:fillRect/>
+                    </a:stretch>
+                  </pic:blipFill>
+                  <pic:spPr>
+                    <a:xfrm>
+                      <a:off x="0" y="0"/>
+                      <a:ext cx="3611374" cy="1789764"/>
+                    </a:xfrm>
+                    <a:prstGeom prst="rect">
+                      <a:avLst/>
+                    </a:prstGeom>
+                  </pic:spPr>
+                </pic:pic>
+              </a:graphicData>
+            </a:graphic>
+          </wp:inline>
+        </w:drawing>
+      </w:r>
+    </w:p>
+    <w:p>
+      <w:pPr>
+        <w:bidi/>
+        <w:rPr>
+          <w:rFonts w:cs="B Roya"/>
+          <w:rtl/>
+          <w:lang w:bidi="fa-IR"/>
+        </w:rPr>
+      </w:pPr>
+      <w:r>
+        <w:rPr>
+          <w:rFonts w:cs="B Roya" w:hint="cs"/>
+          <w:rtl/>
+          <w:lang w:bidi="fa-IR"/>
+        </w:rPr>
+        <w:t>اندازه تبدیل فوریه دو بعدی این دو تصویر در اسکیل دسی بل را در شکل زیر مشاهده می کنیم.</w:t>
+      </w:r>
+    </w:p>
+    <w:p>
+      <w:pPr>
+        <w:bidi/>
+        <w:jc w:val="center"/>
+        <w:rPr>
+          <w:rFonts w:cs="B Roya"/>
+          <w:rtl/>
+          <w:lang w:bidi="fa-IR"/>
+        </w:rPr>
+      </w:pPr>
+      <w:r>
+        <w:rPr>
+          <w:rFonts w:cs="B Roya"/>
+          <w:rtl/>
+          <w:lang w:bidi="fa-IR"/>
+        </w:rPr>
+        <w:drawing>
+          <wp:inline distT="0" distB="0" distL="0" distR="0" wp14:anchorId="3DEC16D6" wp14:editId="5BAB98A7">
+            <wp:extent cx="4860774" cy="2327563"/>
+            <wp:effectExtent l="0" t="0" r="0" b="0"/>
+            <wp:docPr id="1302012973" name="Picture 1"/>
+            <wp:cNvGraphicFramePr>
+              <a:graphicFrameLocks xmlns:a="http://schemas.openxmlformats.org/drawingml/2006/main" noChangeAspect="1"/>
+            </wp:cNvGraphicFramePr>
+            <a:graphic xmlns:a="http://schemas.openxmlformats.org/drawingml/2006/main">
+              <a:graphicData uri="http://schemas.openxmlformats.org/drawingml/2006/picture">
+                <pic:pic xmlns:pic="http://schemas.openxmlformats.org/drawingml/2006/picture">
+                  <pic:nvPicPr>
+                    <pic:cNvPr id="1302012973" name=""/>
+                    <pic:cNvPicPr/>
+                  </pic:nvPicPr>
+                  <pic:blipFill>
+                    <a:blip r:embed="rId19"/>
+                    <a:stretch>
+                      <a:fillRect/>
+                    </a:stretch>
+                  </pic:blipFill>
+                  <pic:spPr>
+                    <a:xfrm>
+                      <a:off x="0" y="0"/>
+                      <a:ext cx="4884095" cy="2338730"/>
+                    </a:xfrm>
+                    <a:prstGeom prst="rect">
+                      <a:avLst/>
+                    </a:prstGeom>
+                  </pic:spPr>
+                </pic:pic>
+              </a:graphicData>
+            </a:graphic>
+          </wp:inline>
+        </w:drawing>
+      </w:r>
+    </w:p>
+    <w:p>
+      <w:pPr>
+        <w:bidi/>
+        <w:rPr>
+          <w:rFonts w:cs="B Roya"/>
+          <w:rtl/>
+          <w:lang w:bidi="fa-IR"/>
+        </w:rPr>
+      </w:pPr>
+      <w:r>
+        <w:rPr>
+          <w:rFonts w:cs="B Roya" w:hint="cs"/>
+          <w:rtl/>
+          <w:lang w:bidi="fa-IR"/>
+        </w:rPr>
+        <w:t>مشاهده می شود که اندازه تبدیل فوریه با اعمال دوران، می چرخد.</w:t>
+      </w:r>
+    </w:p>
+    <w:p>
+      <w:pPr>
+        <w:bidi/>
+        <w:rPr>
+          <w:rFonts w:cs="B Roya"/>
+          <w:rtl/>
+          <w:lang w:bidi="fa-IR"/>
+        </w:rPr>
+      </w:pPr>
+      <w:r>
+        <w:rPr>
+          <w:rFonts w:cs="B Roya" w:hint="cs"/>
+          <w:rtl/>
+          <w:lang w:bidi="fa-IR"/>
+        </w:rPr>
+        <w:t xml:space="preserve">حال ابتدا </w:t>
+      </w:r>
+      <w:r>
+        <w:rPr>
+          <w:rFonts w:cs="B Roya" w:hint="cs"/>
+          <w:rtl/>
+          <w:lang w:bidi="fa-IR"/>
+        </w:rPr>
+        <w:t>تبدیل فوریه تصویر را دوران داده و سپس آن را به حوزه مکان برمی گردانیم. نتیجه به صورت زیر است.</w:t>
+      </w:r>
+    </w:p>
+    <w:p>
+      <w:pPr>
+        <w:bidi/>
+        <w:jc w:val="center"/>
+        <w:rPr>
+          <w:rFonts w:cs="B Roya" w:hint="cs"/>
+          <w:rtl/>
+          <w:lang w:bidi="fa-IR"/>
+        </w:rPr>
+      </w:pPr>
+      <w:r>
+        <w:rPr>
+          <w:rFonts w:cs="B Roya"/>
+          <w:rtl/>
+          <w:lang w:bidi="fa-IR"/>
+        </w:rPr>
+        <w:drawing>
+          <wp:inline distT="0" distB="0" distL="0" distR="0" wp14:anchorId="4D7CA4FE" wp14:editId="55F44789">
+            <wp:extent cx="2001982" cy="2107349"/>
+            <wp:effectExtent l="0" t="0" r="0" b="7620"/>
+            <wp:docPr id="511778934" name="Picture 1"/>
+            <wp:cNvGraphicFramePr>
+              <a:graphicFrameLocks xmlns:a="http://schemas.openxmlformats.org/drawingml/2006/main" noChangeAspect="1"/>
+            </wp:cNvGraphicFramePr>
+            <a:graphic xmlns:a="http://schemas.openxmlformats.org/drawingml/2006/main">
+              <a:graphicData uri="http://schemas.openxmlformats.org/drawingml/2006/picture">
+                <pic:pic xmlns:pic="http://schemas.openxmlformats.org/drawingml/2006/picture">
+                  <pic:nvPicPr>
+                    <pic:cNvPr id="511778934" name=""/>
+                    <pic:cNvPicPr/>
+                  </pic:nvPicPr>
+                  <pic:blipFill>
+                    <a:blip r:embed="rId20"/>
+                    <a:stretch>
+                      <a:fillRect/>
+                    </a:stretch>
+                  </pic:blipFill>
+                  <pic:spPr>
+                    <a:xfrm>
+                      <a:off x="0" y="0"/>
+                      <a:ext cx="2006845" cy="2112468"/>
+                    </a:xfrm>
+                    <a:prstGeom prst="rect">
+                      <a:avLst/>
+                    </a:prstGeom>
+                  </pic:spPr>
+                </pic:pic>
+              </a:graphicData>
+            </a:graphic>
+          </wp:inline>
+        </w:drawing>
+      </w:r>
+    </w:p>
+    <w:p>
+      <w:pPr>
+        <w:rPr>
+          <w:rtl/>
+          <w:lang w:bidi="fa-IR"/>
+        </w:rPr>
+      </w:pPr>
+      <w:r>
+        <w:rPr>
+          <w:rtl/>
+          <w:lang w:bidi="fa-IR"/>
+        </w:rPr>
+        <w:br w:type="page"/>
+      </w:r>
+    </w:p>
+    <w:p>
+      <w:pPr>
+        <w:pStyle w:val="Heading1"/>
+        <w:bidi/>
+        <w:rPr>
+          <w:rFonts w:cs="B Shiraz"/>
+          <w:rtl/>
+          <w:lang w:bidi="fa-IR"/>
+        </w:rPr>
+      </w:pPr>
+      <w:bookmarkStart w:id="6" w:name="_Toc166839150"/>
+      <w:r>
+        <w:rPr>
+          <w:rFonts w:cs="B Shiraz" w:hint="cs"/>
+          <w:rtl/>
+          <w:lang w:bidi="fa-IR"/>
+        </w:rPr>
+        <w:lastRenderedPageBreak/>
+        <w:t>سوا</w:t>
+      </w:r>
+      <w:r>
+        <w:rPr>
+          <w:rFonts w:cs="B Shiraz" w:hint="cs"/>
+          <w:rtl/>
+          <w:lang w:bidi="fa-IR"/>
+        </w:rPr>
+        <w:t>ل5</w:t>
+      </w:r>
+      <w:r>
+        <w:rPr>
+          <w:rFonts w:cs="B Shiraz" w:hint="cs"/>
+          <w:rtl/>
+          <w:lang w:bidi="fa-IR"/>
+        </w:rPr>
+        <w:t>)</w:t>
+      </w:r>
+      <w:bookmarkEnd w:id="6"/>
+    </w:p>
+    <w:p>
+      <w:pPr>
+        <w:bidi/>
+        <w:rPr>
+          <w:rFonts w:cs="B Roya"/>
+          <w:rtl/>
+          <w:lang w:bidi="fa-IR"/>
+        </w:rPr>
+      </w:pPr>
+      <w:r>
+        <w:rPr>
+          <w:rFonts w:cs="B Roya" w:hint="cs"/>
+          <w:rtl/>
+          <w:lang w:bidi="fa-IR"/>
+        </w:rPr>
+        <w:t>در شکل زیر، تصویر اصلی را به همراه مشتق افقی، مشتق عمودی و اندازۀ گرادیان مشاهده می‌کنیم:</w:t>
+      </w:r>
+    </w:p>
+    <w:p>
+      <w:pPr>
+        <w:bidi/>
+        <w:rPr>
+          <w:rFonts w:cs="B Roya"/>
+          <w:lang w:bidi="fa-IR"/>
+        </w:rPr>
+      </w:pPr>
+      <w:r>
+        <w:rPr>
+          <w:rFonts w:cs="B Roya"/>
+          <w:noProof/>
           <w:rtl/>
           <w:lang w:bidi="fa-IR"/>
         </w:rPr>
@@ -5524,7 +7467,7 @@
                     <pic:cNvPicPr/>
                   </pic:nvPicPr>
                   <pic:blipFill>
-                    <a:blip r:embed="rId13"/>
+                    <a:blip r:embed="rId21"/>
                     <a:stretch>
                       <a:fillRect/>
                     </a:stretch>
@@ -5621,31 +7564,7 @@
           <w:rtl/>
           <w:lang w:bidi="fa-IR"/>
         </w:rPr>
-        <w:t xml:space="preserve"> (محور </w:t>
-      </w:r>
-      <w:r>
-        <w:rPr>
-          <w:rFonts w:cs="B Roya" w:hint="cs"/>
-          <w:rtl/>
-          <w:lang w:bidi="fa-IR"/>
-        </w:rPr>
-        <w:t>عمودی</w:t>
-      </w:r>
-      <w:r>
-        <w:rPr>
-          <w:rFonts w:cs="B Roya" w:hint="cs"/>
-          <w:rtl/>
-          <w:lang w:bidi="fa-IR"/>
-        </w:rPr>
-        <w:t>)، لبه‌های</w:t>
-      </w:r>
-      <w:r>
-        <w:rPr>
-          <w:rFonts w:cs="B Roya" w:hint="cs"/>
-          <w:rtl/>
-          <w:lang w:bidi="fa-IR"/>
-        </w:rPr>
-        <w:t xml:space="preserve"> افقی</w:t>
+        <w:t xml:space="preserve"> (محور عمودی)، لبه‌های افقی</w:t>
       </w:r>
       <w:r>
         <w:rPr>
@@ -5696,7 +7615,7 @@
           <w:lang w:bidi="fa-IR"/>
         </w:rPr>
       </w:pPr>
-      <w:bookmarkStart w:id="5" w:name="_Toc166055054"/>
+      <w:bookmarkStart w:id="7" w:name="_Toc166839151"/>
       <w:r>
         <w:rPr>
           <w:rFonts w:cs="B Shiraz" w:hint="cs"/>
@@ -5722,7 +7641,7 @@
         </w:rPr>
         <w:t>)</w:t>
       </w:r>
-      <w:bookmarkEnd w:id="5"/>
+      <w:bookmarkEnd w:id="7"/>
     </w:p>
     <w:p>
       <w:pPr>
@@ -5802,7 +7721,7 @@
         <w:bidi/>
         <w:jc w:val="center"/>
         <w:rPr>
-          <w:rFonts w:cs="B Roya" w:hint="cs"/>
+          <w:rFonts w:cs="B Roya"/>
           <w:rtl/>
           <w:lang w:bidi="fa-IR"/>
         </w:rPr>
@@ -5829,7 +7748,7 @@
                     </pic:cNvPicPr>
                   </pic:nvPicPr>
                   <pic:blipFill>
-                    <a:blip r:embed="rId14">
+                    <a:blip r:embed="rId22">
                       <a:extLst>
                         <a:ext uri="{28A0092B-C50C-407E-A947-70E740481C1C}">
                           <a14:useLocalDpi xmlns:a14="http://schemas.microsoft.com/office/drawing/2010/main" val="0"/>
@@ -5892,6 +7811,7 @@
       <w:r>
         <w:rPr>
           <w:rFonts w:cs="B Roya"/>
+          <w:noProof/>
           <w:rtl/>
           <w:lang w:bidi="fa-IR"/>
         </w:rPr>
@@ -5911,7 +7831,7 @@
                     <pic:cNvPicPr/>
                   </pic:nvPicPr>
                   <pic:blipFill>
-                    <a:blip r:embed="rId15"/>
+                    <a:blip r:embed="rId23"/>
                     <a:stretch>
                       <a:fillRect/>
                     </a:stretch>
@@ -5999,7 +7919,7 @@
                     </pic:cNvPicPr>
                   </pic:nvPicPr>
                   <pic:blipFill>
-                    <a:blip r:embed="rId16">
+                    <a:blip r:embed="rId24">
                       <a:extLst>
                         <a:ext uri="{28A0092B-C50C-407E-A947-70E740481C1C}">
                           <a14:useLocalDpi xmlns:a14="http://schemas.microsoft.com/office/drawing/2010/main" val="0"/>
@@ -6049,13 +7969,7 @@
         <w:t xml:space="preserve">در مرحلۀ بعد ماکزیمم‌های محلی را در جهت گرادیان محاسبه می‌کند. و در نهایت با اعمال </w:t>
       </w:r>
       <w:r>
-        <w:t>double</w:t>
-      </w:r>
-      <w:r>
-        <w:t>-</w:t>
-      </w:r>
-      <w:r>
-        <w:t>thresholding</w:t>
+        <w:t>double-thresholding</w:t>
       </w:r>
       <w:r>
         <w:rPr>
@@ -6070,19 +7984,20 @@
       <w:pPr>
         <w:bidi/>
         <w:rPr>
+          <w:rFonts w:cs="B Roya"/>
+          <w:rtl/>
+          <w:lang w:bidi="fa-IR"/>
+        </w:rPr>
+      </w:pPr>
+      <w:r>
+        <w:rPr>
           <w:rFonts w:cs="B Roya" w:hint="cs"/>
           <w:rtl/>
           <w:lang w:bidi="fa-IR"/>
         </w:rPr>
-      </w:pPr>
-      <w:r>
-        <w:rPr>
-          <w:rFonts w:cs="B Roya" w:hint="cs"/>
-          <w:rtl/>
-          <w:lang w:bidi="fa-IR"/>
-        </w:rPr>
         <w:t xml:space="preserve">خروجی لبه‌یابی دو الگوریتم </w:t>
       </w:r>
+      <w:proofErr w:type="spellStart"/>
       <w:r>
         <w:rPr>
           <w:rFonts w:cs="B Roya"/>
@@ -6090,6 +8005,7 @@
         </w:rPr>
         <w:t>sobel</w:t>
       </w:r>
+      <w:proofErr w:type="spellEnd"/>
       <w:r>
         <w:rPr>
           <w:rFonts w:cs="B Roya" w:hint="cs"/>
@@ -6118,14 +8034,15 @@
       <w:pPr>
         <w:bidi/>
         <w:rPr>
-          <w:rFonts w:cs="B Roya" w:hint="cs"/>
-          <w:rtl/>
-          <w:lang w:bidi="fa-IR"/>
-        </w:rPr>
-      </w:pPr>
-      <w:r>
-        <w:rPr>
           <w:rFonts w:cs="B Roya"/>
+          <w:rtl/>
+          <w:lang w:bidi="fa-IR"/>
+        </w:rPr>
+      </w:pPr>
+      <w:r>
+        <w:rPr>
+          <w:rFonts w:cs="B Roya"/>
+          <w:noProof/>
           <w:rtl/>
           <w:lang w:bidi="fa-IR"/>
         </w:rPr>
@@ -6145,7 +8062,7 @@
                     <pic:cNvPicPr/>
                   </pic:nvPicPr>
                   <pic:blipFill>
-                    <a:blip r:embed="rId17"/>
+                    <a:blip r:embed="rId25"/>
                     <a:stretch>
                       <a:fillRect/>
                     </a:stretch>
@@ -6170,41 +8087,43 @@
       <w:pPr>
         <w:bidi/>
         <w:rPr>
+          <w:rFonts w:cs="B Roya"/>
+          <w:rtl/>
+          <w:lang w:bidi="fa-IR"/>
+        </w:rPr>
+      </w:pPr>
+      <w:r>
+        <w:rPr>
           <w:rFonts w:cs="B Roya" w:hint="cs"/>
           <w:rtl/>
           <w:lang w:bidi="fa-IR"/>
         </w:rPr>
-      </w:pPr>
+        <w:t xml:space="preserve">همانطور که مشاهده می‌شود، الگوریتم </w:t>
+      </w:r>
+      <w:r>
+        <w:rPr>
+          <w:rFonts w:cs="B Roya"/>
+          <w:lang w:bidi="fa-IR"/>
+        </w:rPr>
+        <w:t>canny</w:t>
+      </w:r>
       <w:r>
         <w:rPr>
           <w:rFonts w:cs="B Roya" w:hint="cs"/>
           <w:rtl/>
           <w:lang w:bidi="fa-IR"/>
         </w:rPr>
-        <w:t xml:space="preserve">همانطور که مشاهده می‌شود، الگوریتم </w:t>
-      </w:r>
+        <w:t xml:space="preserve"> بسیار بهتر از </w:t>
+      </w:r>
+      <w:proofErr w:type="spellStart"/>
       <w:r>
         <w:rPr>
           <w:rFonts w:cs="B Roya"/>
           <w:lang w:bidi="fa-IR"/>
         </w:rPr>
-        <w:t>canny</w:t>
-      </w:r>
-      <w:r>
-        <w:rPr>
-          <w:rFonts w:cs="B Roya" w:hint="cs"/>
-          <w:rtl/>
-          <w:lang w:bidi="fa-IR"/>
-        </w:rPr>
-        <w:t xml:space="preserve"> بسیار بهتر از </w:t>
-      </w:r>
-      <w:r>
-        <w:rPr>
-          <w:rFonts w:cs="B Roya"/>
-          <w:lang w:bidi="fa-IR"/>
-        </w:rPr>
         <w:t>sobel</w:t>
       </w:r>
+      <w:proofErr w:type="spellEnd"/>
       <w:r>
         <w:rPr>
           <w:rFonts w:cs="B Roya" w:hint="cs"/>
@@ -6232,7 +8151,7 @@
       </w:pPr>
     </w:p>
     <w:sectPr>
-      <w:footerReference w:type="default" r:id="rId18"/>
+      <w:footerReference w:type="default" r:id="rId26"/>
       <w:pgSz w:w="12240" w:h="15840"/>
       <w:pgMar w:top="990" w:right="1440" w:bottom="1440" w:left="1440" w:header="720" w:footer="720" w:gutter="0"/>
       <w:pgNumType w:start="0"/>
@@ -8626,7 +10545,7 @@
   <w:style w:type="paragraph" w:default="1" w:styleId="Normal">
     <w:name w:val="Normal"/>
     <w:qFormat/>
-    <w:rsid w:val="00A84C5B"/>
+    <w:rsid w:val="00D1360A"/>
   </w:style>
   <w:style w:type="paragraph" w:styleId="Heading1">
     <w:name w:val="heading 1"/>
@@ -8674,6 +10593,7 @@
   <w:style w:type="character" w:default="1" w:styleId="DefaultParagraphFont">
     <w:name w:val="Default Paragraph Font"/>
     <w:uiPriority w:val="1"/>
+    <w:semiHidden/>
     <w:unhideWhenUsed/>
   </w:style>
   <w:style w:type="table" w:default="1" w:styleId="TableNormal">

</xml_diff>